<commit_message>
perbaikan fitur dan ruang lingkup
</commit_message>
<xml_diff>
--- a/Proposal SDP.docx
+++ b/Proposal SDP.docx
@@ -1,6 +1,6 @@
 
 <file path=word/document.xml><?xml version="1.0" encoding="utf-8"?>
-<w:document xmlns:wpc="http://schemas.microsoft.com/office/word/2010/wordprocessingCanvas" xmlns:cx="http://schemas.microsoft.com/office/drawing/2014/chartex" xmlns:cx1="http://schemas.microsoft.com/office/drawing/2015/9/8/chartex" xmlns:cx2="http://schemas.microsoft.com/office/drawing/2015/10/21/chartex" xmlns:cx3="http://schemas.microsoft.com/office/drawing/2016/5/9/chartex" xmlns:cx4="http://schemas.microsoft.com/office/drawing/2016/5/10/chartex" xmlns:cx5="http://schemas.microsoft.com/office/drawing/2016/5/11/chartex" xmlns:cx6="http://schemas.microsoft.com/office/drawing/2016/5/12/chartex" xmlns:cx7="http://schemas.microsoft.com/office/drawing/2016/5/13/chartex" xmlns:cx8="http://schemas.microsoft.com/office/drawing/2016/5/14/chartex" xmlns:mc="http://schemas.openxmlformats.org/markup-compatibility/2006" xmlns:aink="http://schemas.microsoft.com/office/drawing/2016/ink" xmlns:am3d="http://schemas.microsoft.com/office/drawing/2017/model3d" xmlns:o="urn:schemas-microsoft-com:office:office" xmlns:r="http://schemas.openxmlformats.org/officeDocument/2006/relationships" xmlns:m="http://schemas.openxmlformats.org/officeDocument/2006/math" xmlns:v="urn:schemas-microsoft-com:vml" xmlns:wp14="http://schemas.microsoft.com/office/word/2010/wordprocessingDrawing" xmlns:wp="http://schemas.openxmlformats.org/drawingml/2006/wordprocessingDrawing" xmlns:w10="urn:schemas-microsoft-com:office:word" xmlns:w="http://schemas.openxmlformats.org/wordprocessingml/2006/main" xmlns:w14="http://schemas.microsoft.com/office/word/2010/wordml" xmlns:w15="http://schemas.microsoft.com/office/word/2012/wordml" xmlns:w16cid="http://schemas.microsoft.com/office/word/2016/wordml/cid" xmlns:w16se="http://schemas.microsoft.com/office/word/2015/wordml/symex" xmlns:wpg="http://schemas.microsoft.com/office/word/2010/wordprocessingGroup" xmlns:wpi="http://schemas.microsoft.com/office/word/2010/wordprocessingInk" xmlns:wne="http://schemas.microsoft.com/office/word/2006/wordml" xmlns:wps="http://schemas.microsoft.com/office/word/2010/wordprocessingShape" mc:Ignorable="w14 w15 w16se w16cid wp14">
+<w:document xmlns:ve="http://schemas.openxmlformats.org/markup-compatibility/2006" xmlns:o="urn:schemas-microsoft-com:office:office" xmlns:r="http://schemas.openxmlformats.org/officeDocument/2006/relationships" xmlns:m="http://schemas.openxmlformats.org/officeDocument/2006/math" xmlns:v="urn:schemas-microsoft-com:vml" xmlns:wp="http://schemas.openxmlformats.org/drawingml/2006/wordprocessingDrawing" xmlns:w10="urn:schemas-microsoft-com:office:word" xmlns:w="http://schemas.openxmlformats.org/wordprocessingml/2006/main" xmlns:wne="http://schemas.microsoft.com/office/word/2006/wordml">
   <w:body>
     <w:p>
       <w:pPr>
@@ -9,8 +9,11 @@
     </w:p>
     <w:p>
       <w:r>
+        <w:rPr>
+          <w:lang w:val="en-US"/>
+        </w:rPr>
         <w:drawing>
-          <wp:anchor distT="0" distB="0" distL="114300" distR="114300" simplePos="0" relativeHeight="251658240" behindDoc="0" locked="0" layoutInCell="1" allowOverlap="1" wp14:anchorId="0F180E4B" wp14:editId="60C0F57E">
+          <wp:anchor distT="0" distB="0" distL="114300" distR="114300" simplePos="0" relativeHeight="251658240" behindDoc="0" locked="0" layoutInCell="1" allowOverlap="1">
             <wp:simplePos x="914400" y="1196340"/>
             <wp:positionH relativeFrom="margin">
               <wp:align>center</wp:align>
@@ -38,7 +41,7 @@
                     <a:blip r:embed="rId5">
                       <a:extLst>
                         <a:ext uri="{28A0092B-C50C-407E-A947-70E740481C1C}">
-                          <a14:useLocalDpi xmlns:a14="http://schemas.microsoft.com/office/drawing/2010/main" val="0"/>
+                          <a14:useLocalDpi xmlns:a14="http://schemas.microsoft.com/office/drawing/2010/main" xmlns:wps="http://schemas.microsoft.com/office/word/2010/wordprocessingShape" xmlns:wpi="http://schemas.microsoft.com/office/word/2010/wordprocessingInk" xmlns:wpg="http://schemas.microsoft.com/office/word/2010/wordprocessingGroup" xmlns:w16se="http://schemas.microsoft.com/office/word/2015/wordml/symex" xmlns:w16cid="http://schemas.microsoft.com/office/word/2016/wordml/cid" xmlns:w15="http://schemas.microsoft.com/office/word/2012/wordml" xmlns:w14="http://schemas.microsoft.com/office/word/2010/wordml" xmlns:w="http://schemas.openxmlformats.org/wordprocessingml/2006/main" xmlns:w10="urn:schemas-microsoft-com:office:word" xmlns:wp14="http://schemas.microsoft.com/office/word/2010/wordprocessingDrawing" xmlns:v="urn:schemas-microsoft-com:vml" xmlns:o="urn:schemas-microsoft-com:office:office" xmlns:am3d="http://schemas.microsoft.com/office/drawing/2017/model3d" xmlns:aink="http://schemas.microsoft.com/office/drawing/2016/ink" xmlns:mc="http://schemas.openxmlformats.org/markup-compatibility/2006" xmlns:cx8="http://schemas.microsoft.com/office/drawing/2016/5/14/chartex" xmlns:cx7="http://schemas.microsoft.com/office/drawing/2016/5/13/chartex" xmlns:cx6="http://schemas.microsoft.com/office/drawing/2016/5/12/chartex" xmlns:cx5="http://schemas.microsoft.com/office/drawing/2016/5/11/chartex" xmlns:cx4="http://schemas.microsoft.com/office/drawing/2016/5/10/chartex" xmlns:cx3="http://schemas.microsoft.com/office/drawing/2016/5/9/chartex" xmlns:cx2="http://schemas.microsoft.com/office/drawing/2015/10/21/chartex" xmlns:cx1="http://schemas.microsoft.com/office/drawing/2015/9/8/chartex" xmlns:cx="http://schemas.microsoft.com/office/drawing/2014/chartex" xmlns:wpc="http://schemas.microsoft.com/office/word/2010/wordprocessingCanvas" xmlns="" val="0"/>
                         </a:ext>
                       </a:extLst>
                     </a:blip>
@@ -247,13 +250,7 @@
         <w:t xml:space="preserve">aplikasi yang </w:t>
       </w:r>
       <w:r>
-        <w:t>dapat menyediakan</w:t>
-      </w:r>
-      <w:r>
-        <w:t xml:space="preserve"> </w:t>
-      </w:r>
-      <w:r>
-        <w:t>pemesanan makanan dan juga dapat memesan meja di sebuah restoran</w:t>
+        <w:t>dapat menyediakanpemesanan makanan dan juga dapat memesan meja di sebuah restoran</w:t>
       </w:r>
       <w:r>
         <w:t>.</w:t>
@@ -296,12 +293,6 @@
         <w:rPr>
           <w:lang w:val="en-US"/>
         </w:rPr>
-        <w:t xml:space="preserve"> </w:t>
-      </w:r>
-      <w:r>
-        <w:rPr>
-          <w:lang w:val="en-US"/>
-        </w:rPr>
         <w:t>web tersebut</w:t>
       </w:r>
       <w:r>
@@ -314,12 +305,6 @@
         <w:rPr>
           <w:lang w:val="en-US"/>
         </w:rPr>
-        <w:t xml:space="preserve"> </w:t>
-      </w:r>
-      <w:r>
-        <w:rPr>
-          <w:lang w:val="en-US"/>
-        </w:rPr>
         <w:t xml:space="preserve">saat nanti datang ke restoran </w:t>
       </w:r>
       <w:r>
@@ -339,12 +324,6 @@
           <w:lang w:val="en-US"/>
         </w:rPr>
         <w:t>.</w:t>
-      </w:r>
-      <w:r>
-        <w:rPr>
-          <w:lang w:val="en-US"/>
-        </w:rPr>
-        <w:t xml:space="preserve"> </w:t>
       </w:r>
     </w:p>
     <w:p>
@@ -606,6 +585,18 @@
     <w:p>
       <w:pPr>
         <w:pStyle w:val="ListParagraph"/>
+        <w:ind w:left="420"/>
+        <w:rPr>
+          <w:b/>
+          <w:bCs/>
+          <w:sz w:val="28"/>
+          <w:szCs w:val="28"/>
+        </w:rPr>
+      </w:pPr>
+    </w:p>
+    <w:p>
+      <w:pPr>
+        <w:pStyle w:val="ListParagraph"/>
       </w:pPr>
       <w:r>
         <w:t>Aplikasi ini mencakup tentang hal yang berkaitan dengan hubungan pemesanan antara pelang</w:t>
@@ -667,6 +658,238 @@
     <w:p>
       <w:pPr>
         <w:pStyle w:val="ListParagraph"/>
+        <w:ind w:left="1440"/>
+        <w:rPr>
+          <w:bCs/>
+          <w:sz w:val="24"/>
+          <w:szCs w:val="24"/>
+        </w:rPr>
+      </w:pPr>
+      <w:r>
+        <w:rPr>
+          <w:bCs/>
+          <w:sz w:val="24"/>
+          <w:szCs w:val="24"/>
+          <w:lang w:val="en-ID"/>
+        </w:rPr>
+        <w:t xml:space="preserve">Memungkinkan </w:t>
+      </w:r>
+      <w:r>
+        <w:rPr>
+          <w:bCs/>
+          <w:sz w:val="24"/>
+          <w:szCs w:val="24"/>
+          <w:lang w:val="en-ID"/>
+        </w:rPr>
+        <w:t xml:space="preserve">Pelanggan </w:t>
+      </w:r>
+      <w:r>
+        <w:rPr>
+          <w:bCs/>
+          <w:sz w:val="24"/>
+          <w:szCs w:val="24"/>
+          <w:lang w:val="en-ID"/>
+        </w:rPr>
+        <w:t>dapat memesan makanan</w:t>
+      </w:r>
+      <w:r>
+        <w:rPr>
+          <w:bCs/>
+          <w:sz w:val="24"/>
+          <w:szCs w:val="24"/>
+          <w:lang w:val="en-ID"/>
+        </w:rPr>
+        <w:t xml:space="preserve"> </w:t>
+      </w:r>
+      <w:r>
+        <w:rPr>
+          <w:bCs/>
+          <w:sz w:val="24"/>
+          <w:szCs w:val="24"/>
+          <w:lang w:val="en-ID"/>
+        </w:rPr>
+        <w:t xml:space="preserve"> beserta dengan reservasi meja</w:t>
+      </w:r>
+      <w:r>
+        <w:rPr>
+          <w:bCs/>
+          <w:sz w:val="24"/>
+          <w:szCs w:val="24"/>
+          <w:lang w:val="en-ID"/>
+        </w:rPr>
+        <w:t xml:space="preserve"> (</w:t>
+      </w:r>
+      <w:r>
+        <w:rPr>
+          <w:bCs/>
+          <w:i/>
+          <w:sz w:val="24"/>
+          <w:szCs w:val="24"/>
+          <w:lang w:val="en-ID"/>
+        </w:rPr>
+        <w:t>booking</w:t>
+      </w:r>
+      <w:r>
+        <w:rPr>
+          <w:bCs/>
+          <w:sz w:val="24"/>
+          <w:szCs w:val="24"/>
+          <w:lang w:val="en-ID"/>
+        </w:rPr>
+        <w:t>)</w:t>
+      </w:r>
+      <w:r>
+        <w:rPr>
+          <w:bCs/>
+          <w:sz w:val="24"/>
+          <w:szCs w:val="24"/>
+          <w:lang w:val="en-ID"/>
+        </w:rPr>
+        <w:t>, pesan</w:t>
+      </w:r>
+      <w:r>
+        <w:rPr>
+          <w:bCs/>
+          <w:sz w:val="24"/>
+          <w:szCs w:val="24"/>
+          <w:lang w:val="en-ID"/>
+        </w:rPr>
+        <w:t xml:space="preserve"> antar, </w:t>
+      </w:r>
+      <w:r>
+        <w:rPr>
+          <w:bCs/>
+          <w:sz w:val="24"/>
+          <w:szCs w:val="24"/>
+          <w:lang w:val="en-ID"/>
+        </w:rPr>
+        <w:t xml:space="preserve">dan </w:t>
+      </w:r>
+      <w:r>
+        <w:rPr>
+          <w:bCs/>
+          <w:i/>
+          <w:sz w:val="24"/>
+          <w:szCs w:val="24"/>
+          <w:lang w:val="en-ID"/>
+        </w:rPr>
+        <w:t>take away</w:t>
+      </w:r>
+      <w:r>
+        <w:rPr>
+          <w:bCs/>
+          <w:sz w:val="24"/>
+          <w:szCs w:val="24"/>
+          <w:lang w:val="en-ID"/>
+        </w:rPr>
+        <w:t xml:space="preserve"> secara online dengan aplikasi ini. </w:t>
+      </w:r>
+      <w:r>
+        <w:rPr>
+          <w:bCs/>
+          <w:sz w:val="24"/>
+          <w:szCs w:val="24"/>
+          <w:lang w:val="en-ID"/>
+        </w:rPr>
+        <w:lastRenderedPageBreak/>
+        <w:t>Membuat</w:t>
+      </w:r>
+      <w:r>
+        <w:rPr>
+          <w:bCs/>
+          <w:sz w:val="24"/>
+          <w:szCs w:val="24"/>
+          <w:lang w:val="en-ID"/>
+        </w:rPr>
+        <w:t xml:space="preserve"> fitur untuk memilih meja (</w:t>
+      </w:r>
+      <w:r>
+        <w:rPr>
+          <w:bCs/>
+          <w:i/>
+          <w:sz w:val="24"/>
+          <w:szCs w:val="24"/>
+          <w:lang w:val="en-ID"/>
+        </w:rPr>
+        <w:t>host</w:t>
+      </w:r>
+      <w:r>
+        <w:rPr>
+          <w:bCs/>
+          <w:sz w:val="24"/>
+          <w:szCs w:val="24"/>
+          <w:lang w:val="en-ID"/>
+        </w:rPr>
+        <w:t xml:space="preserve">) dan </w:t>
+      </w:r>
+      <w:r>
+        <w:rPr>
+          <w:bCs/>
+          <w:sz w:val="24"/>
+          <w:szCs w:val="24"/>
+          <w:lang w:val="en-ID"/>
+        </w:rPr>
+        <w:t>mencatat pesanan makanan pelanggan</w:t>
+      </w:r>
+      <w:r>
+        <w:rPr>
+          <w:bCs/>
+          <w:sz w:val="24"/>
+          <w:szCs w:val="24"/>
+          <w:lang w:val="en-ID"/>
+        </w:rPr>
+        <w:t xml:space="preserve"> (</w:t>
+      </w:r>
+      <w:r>
+        <w:rPr>
+          <w:bCs/>
+          <w:i/>
+          <w:sz w:val="24"/>
+          <w:szCs w:val="24"/>
+          <w:lang w:val="en-ID"/>
+        </w:rPr>
+        <w:t>waiter</w:t>
+      </w:r>
+      <w:r>
+        <w:rPr>
+          <w:bCs/>
+          <w:sz w:val="24"/>
+          <w:szCs w:val="24"/>
+          <w:lang w:val="en-ID"/>
+        </w:rPr>
+        <w:t>)</w:t>
+      </w:r>
+      <w:r>
+        <w:rPr>
+          <w:bCs/>
+          <w:sz w:val="24"/>
+          <w:szCs w:val="24"/>
+          <w:lang w:val="en-ID"/>
+        </w:rPr>
+        <w:t xml:space="preserve"> </w:t>
+      </w:r>
+      <w:r>
+        <w:rPr>
+          <w:bCs/>
+          <w:sz w:val="24"/>
+          <w:szCs w:val="24"/>
+          <w:lang w:val="en-ID"/>
+        </w:rPr>
+        <w:t xml:space="preserve">yang </w:t>
+      </w:r>
+      <w:r>
+        <w:rPr>
+          <w:bCs/>
+          <w:sz w:val="24"/>
+          <w:szCs w:val="24"/>
+          <w:lang w:val="en-ID"/>
+        </w:rPr>
+        <w:t>makan di tempat secara langsung.</w:t>
+      </w:r>
+    </w:p>
+    <w:p>
+      <w:pPr>
+        <w:pStyle w:val="ListParagraph"/>
         <w:ind w:left="1080"/>
       </w:pPr>
     </w:p>
@@ -715,6 +938,63 @@
     <w:p>
       <w:pPr>
         <w:pStyle w:val="ListParagraph"/>
+        <w:ind w:left="1440"/>
+        <w:rPr>
+          <w:bCs/>
+          <w:sz w:val="24"/>
+          <w:szCs w:val="24"/>
+          <w:lang w:val="en-ID"/>
+        </w:rPr>
+      </w:pPr>
+      <w:r>
+        <w:rPr>
+          <w:bCs/>
+          <w:sz w:val="24"/>
+          <w:szCs w:val="24"/>
+          <w:lang w:val="en-ID"/>
+        </w:rPr>
+        <w:t>M</w:t>
+      </w:r>
+      <w:r>
+        <w:rPr>
+          <w:bCs/>
+          <w:sz w:val="24"/>
+          <w:szCs w:val="24"/>
+          <w:lang w:val="en-ID"/>
+        </w:rPr>
+        <w:t>emungkinkan para pelanggan dapat melihat promo atau event yang sedang diadakan oleh restoran</w:t>
+      </w:r>
+      <w:r>
+        <w:rPr>
+          <w:bCs/>
+          <w:sz w:val="24"/>
+          <w:szCs w:val="24"/>
+          <w:lang w:val="en-ID"/>
+        </w:rPr>
+        <w:t>. Serta</w:t>
+      </w:r>
+      <w:r>
+        <w:rPr>
+          <w:bCs/>
+          <w:sz w:val="24"/>
+          <w:szCs w:val="24"/>
+          <w:lang w:val="en-ID"/>
+        </w:rPr>
+        <w:t xml:space="preserve"> menyediakan fitur untuk pelanggan dapat mengakses dan mendapat kupon</w:t>
+      </w:r>
+      <w:r>
+        <w:rPr>
+          <w:bCs/>
+          <w:sz w:val="24"/>
+          <w:szCs w:val="24"/>
+          <w:lang w:val="en-ID"/>
+        </w:rPr>
+        <w:t>.</w:t>
+      </w:r>
+    </w:p>
+    <w:p>
+      <w:pPr>
+        <w:pStyle w:val="ListParagraph"/>
         <w:ind w:left="1080"/>
         <w:rPr>
           <w:b/>
@@ -745,7 +1025,6 @@
           <w:sz w:val="24"/>
           <w:szCs w:val="24"/>
         </w:rPr>
-        <w:lastRenderedPageBreak/>
         <w:t>M</w:t>
       </w:r>
       <w:r>
@@ -765,6 +1044,45 @@
           <w:szCs w:val="24"/>
         </w:rPr>
         <w:t>najemen Menu Makanan dan Paket Makanan</w:t>
+      </w:r>
+    </w:p>
+    <w:p>
+      <w:pPr>
+        <w:pStyle w:val="ListParagraph"/>
+        <w:ind w:left="1440"/>
+        <w:rPr>
+          <w:bCs/>
+          <w:sz w:val="24"/>
+          <w:szCs w:val="24"/>
+          <w:lang w:val="en-ID"/>
+        </w:rPr>
+      </w:pPr>
+      <w:r>
+        <w:rPr>
+          <w:bCs/>
+          <w:sz w:val="24"/>
+          <w:szCs w:val="24"/>
+          <w:lang w:val="en-ID"/>
+        </w:rPr>
+        <w:t>M</w:t>
+      </w:r>
+      <w:r>
+        <w:rPr>
+          <w:bCs/>
+          <w:sz w:val="24"/>
+          <w:szCs w:val="24"/>
+          <w:lang w:val="en-ID"/>
+        </w:rPr>
+        <w:t>enampilkan menu apa saja yang terdapat di restoran. Terdapat juga paket menu yang berisi beberapa menu makanan di dalamnya</w:t>
+      </w:r>
+      <w:r>
+        <w:rPr>
+          <w:bCs/>
+          <w:sz w:val="24"/>
+          <w:szCs w:val="24"/>
+          <w:lang w:val="en-ID"/>
+        </w:rPr>
+        <w:t>.</w:t>
       </w:r>
     </w:p>
     <w:p>
@@ -824,12 +1142,34 @@
     <w:p>
       <w:pPr>
         <w:pStyle w:val="ListParagraph"/>
+        <w:ind w:left="1440"/>
+        <w:rPr>
+          <w:bCs/>
+          <w:sz w:val="24"/>
+          <w:szCs w:val="24"/>
+          <w:lang w:val="en-ID"/>
+        </w:rPr>
+      </w:pPr>
+      <w:r>
+        <w:rPr>
+          <w:bCs/>
+          <w:sz w:val="24"/>
+          <w:szCs w:val="24"/>
+          <w:lang w:val="en-ID"/>
+        </w:rPr>
+        <w:t>Memungkinkan para pelanggan untuk membuat atau menjadi member restoran.</w:t>
+      </w:r>
+    </w:p>
+    <w:p>
+      <w:pPr>
+        <w:pStyle w:val="ListParagraph"/>
         <w:ind w:left="1080"/>
         <w:rPr>
           <w:b/>
           <w:bCs/>
           <w:sz w:val="24"/>
           <w:szCs w:val="24"/>
+          <w:lang w:val="en-ID"/>
         </w:rPr>
       </w:pPr>
     </w:p>
@@ -873,6 +1213,53 @@
           <w:szCs w:val="24"/>
         </w:rPr>
         <w:t>Pembayaran</w:t>
+      </w:r>
+    </w:p>
+    <w:p>
+      <w:pPr>
+        <w:ind w:left="720" w:firstLine="720"/>
+        <w:rPr>
+          <w:bCs/>
+          <w:sz w:val="24"/>
+          <w:szCs w:val="24"/>
+          <w:lang w:val="en-ID"/>
+        </w:rPr>
+      </w:pPr>
+      <w:r>
+        <w:rPr>
+          <w:bCs/>
+          <w:sz w:val="24"/>
+          <w:szCs w:val="24"/>
+          <w:lang w:val="en-ID"/>
+        </w:rPr>
+        <w:t>Dapat mencetak struk dan melakukan pembayaran secara tunai maupun non-tunai (</w:t>
+      </w:r>
+      <w:r>
+        <w:rPr>
+          <w:bCs/>
+          <w:sz w:val="24"/>
+          <w:szCs w:val="24"/>
+          <w:lang w:val="en-ID"/>
+        </w:rPr>
+        <w:t>saldo dan</w:t>
+      </w:r>
+      <w:r>
+        <w:rPr>
+          <w:bCs/>
+          <w:sz w:val="24"/>
+          <w:szCs w:val="24"/>
+          <w:lang w:val="en-ID"/>
+        </w:rPr>
+        <w:t xml:space="preserve"> poin member)</w:t>
+      </w:r>
+      <w:r>
+        <w:rPr>
+          <w:bCs/>
+          <w:sz w:val="24"/>
+          <w:szCs w:val="24"/>
+          <w:lang w:val="en-ID"/>
+        </w:rPr>
+        <w:t>.</w:t>
       </w:r>
     </w:p>
     <w:p>
@@ -938,114 +1325,16 @@
       <w:pPr>
         <w:pStyle w:val="ListParagraph"/>
         <w:numPr>
-          <w:ilvl w:val="1"/>
-          <w:numId w:val="12"/>
-        </w:numPr>
-      </w:pPr>
-      <w:r>
-        <w:t>Insert</w:t>
-      </w:r>
-    </w:p>
-    <w:p>
-      <w:pPr>
-        <w:pStyle w:val="ListParagraph"/>
-        <w:ind w:left="1860"/>
-      </w:pPr>
-      <w:r>
-        <w:t>•</w:t>
-      </w:r>
-      <w:r>
-        <w:tab/>
-        <w:t>Memasukan menu makanan.</w:t>
-      </w:r>
-    </w:p>
-    <w:p>
-      <w:pPr>
-        <w:pStyle w:val="ListParagraph"/>
-        <w:ind w:left="1860"/>
-      </w:pPr>
-      <w:r>
-        <w:t>•</w:t>
-      </w:r>
-      <w:r>
-        <w:tab/>
-        <w:t>Membuat dan memasukan makanan ke dalam kategori.</w:t>
-      </w:r>
-    </w:p>
-    <w:p>
-      <w:pPr>
-        <w:pStyle w:val="ListParagraph"/>
-        <w:ind w:left="1860"/>
-      </w:pPr>
-      <w:r>
-        <w:t>•</w:t>
-      </w:r>
-      <w:r>
-        <w:tab/>
-        <w:t>Membuat dan memasukan makanan ke dalam paket.</w:t>
-      </w:r>
-    </w:p>
-    <w:p>
-      <w:pPr>
-        <w:pStyle w:val="ListParagraph"/>
-        <w:numPr>
-          <w:ilvl w:val="1"/>
-          <w:numId w:val="12"/>
-        </w:numPr>
-      </w:pPr>
-      <w:r>
-        <w:t>Update</w:t>
-      </w:r>
-    </w:p>
-    <w:p>
-      <w:pPr>
-        <w:pStyle w:val="ListParagraph"/>
-        <w:numPr>
           <w:ilvl w:val="0"/>
-          <w:numId w:val="16"/>
+          <w:numId w:val="17"/>
         </w:numPr>
         <w:ind w:left="2268"/>
       </w:pPr>
       <w:r>
-        <w:t>Mengganti harga makanan atau paket.</w:t>
-      </w:r>
-    </w:p>
-    <w:p>
-      <w:pPr>
-        <w:pStyle w:val="ListParagraph"/>
-        <w:numPr>
-          <w:ilvl w:val="0"/>
-          <w:numId w:val="16"/>
-        </w:numPr>
-        <w:ind w:left="2268"/>
-      </w:pPr>
-      <w:r>
-        <w:t>Mengganti kategori atau paket.</w:t>
-      </w:r>
-    </w:p>
-    <w:p>
-      <w:pPr>
-        <w:pStyle w:val="ListParagraph"/>
-        <w:numPr>
-          <w:ilvl w:val="0"/>
-          <w:numId w:val="16"/>
-        </w:numPr>
-        <w:ind w:left="2268"/>
-      </w:pPr>
-      <w:r>
-        <w:t>Menu tersebut tersedia atau tidak di waktu tertentu.</w:t>
-      </w:r>
-    </w:p>
-    <w:p>
-      <w:pPr>
-        <w:pStyle w:val="ListParagraph"/>
-        <w:numPr>
-          <w:ilvl w:val="1"/>
-          <w:numId w:val="12"/>
-        </w:numPr>
-      </w:pPr>
-      <w:r>
-        <w:t>Delete</w:t>
+        <w:rPr>
+          <w:lang w:val="en-ID"/>
+        </w:rPr>
+        <w:t>Menambahkan menu makanan</w:t>
       </w:r>
     </w:p>
     <w:p>
@@ -1058,7 +1347,10 @@
         <w:ind w:left="2268"/>
       </w:pPr>
       <w:r>
-        <w:t>Menghapus makanan.</w:t>
+        <w:rPr>
+          <w:lang w:val="en-ID"/>
+        </w:rPr>
+        <w:t>Mengelompokkan dan menambahkan menu makanan ke dalam kategori  makanan</w:t>
       </w:r>
     </w:p>
     <w:p>
@@ -1071,7 +1363,10 @@
         <w:ind w:left="2268"/>
       </w:pPr>
       <w:r>
-        <w:t>Menghapus kategori.</w:t>
+        <w:rPr>
+          <w:lang w:val="en-ID"/>
+        </w:rPr>
+        <w:t>Mengelompokkan dan menambahkan menu makanan ke dalam paket makanan</w:t>
       </w:r>
     </w:p>
     <w:p>
@@ -1084,7 +1379,58 @@
         <w:ind w:left="2268"/>
       </w:pPr>
       <w:r>
-        <w:t>Menghapus paket.</w:t>
+        <w:rPr>
+          <w:lang w:val="en-ID"/>
+        </w:rPr>
+        <w:t>Mengubah dan memperbarui harga menu dan paket makanan</w:t>
+      </w:r>
+    </w:p>
+    <w:p>
+      <w:pPr>
+        <w:pStyle w:val="ListParagraph"/>
+        <w:numPr>
+          <w:ilvl w:val="0"/>
+          <w:numId w:val="17"/>
+        </w:numPr>
+        <w:ind w:left="2268"/>
+      </w:pPr>
+      <w:r>
+        <w:rPr>
+          <w:lang w:val="en-ID"/>
+        </w:rPr>
+        <w:t>Mengubah dan memperbaharui  kategori makanan</w:t>
+      </w:r>
+    </w:p>
+    <w:p>
+      <w:pPr>
+        <w:pStyle w:val="ListParagraph"/>
+        <w:numPr>
+          <w:ilvl w:val="0"/>
+          <w:numId w:val="17"/>
+        </w:numPr>
+        <w:ind w:left="2268"/>
+      </w:pPr>
+      <w:r>
+        <w:rPr>
+          <w:lang w:val="en-ID"/>
+        </w:rPr>
+        <w:t>Menghapus menu dan paket makanan</w:t>
+      </w:r>
+    </w:p>
+    <w:p>
+      <w:pPr>
+        <w:pStyle w:val="ListParagraph"/>
+        <w:numPr>
+          <w:ilvl w:val="0"/>
+          <w:numId w:val="17"/>
+        </w:numPr>
+        <w:ind w:left="2268"/>
+      </w:pPr>
+      <w:r>
+        <w:rPr>
+          <w:lang w:val="en-ID"/>
+        </w:rPr>
+        <w:t>Menghapus kategori makanan</w:t>
       </w:r>
     </w:p>
     <w:p>
@@ -1217,6 +1563,7 @@
         </w:numPr>
       </w:pPr>
       <w:r>
+        <w:lastRenderedPageBreak/>
         <w:t>Membuat paket khusus pada acara tertentu seperti: natal,tahun baru.</w:t>
       </w:r>
     </w:p>
@@ -1387,7 +1734,6 @@
         </w:numPr>
       </w:pPr>
       <w:r>
-        <w:lastRenderedPageBreak/>
         <w:t>Metode Pembayaran:</w:t>
       </w:r>
     </w:p>
@@ -1647,9 +1993,11 @@
         <w:rPr>
           <w:sz w:val="24"/>
           <w:szCs w:val="24"/>
-        </w:rPr>
+          <w:lang w:val="en-US"/>
+        </w:rPr>
+        <w:lastRenderedPageBreak/>
         <w:drawing>
-          <wp:inline distT="0" distB="0" distL="0" distR="0" wp14:anchorId="2EE14414" wp14:editId="1E2EB280">
+          <wp:inline distT="0" distB="0" distL="0" distR="0">
             <wp:extent cx="5110460" cy="4224866"/>
             <wp:effectExtent l="0" t="0" r="0" b="4445"/>
             <wp:docPr id="3" name="Picture 3"/>
@@ -1667,7 +2015,7 @@
                     <a:blip r:embed="rId6">
                       <a:extLst>
                         <a:ext uri="{28A0092B-C50C-407E-A947-70E740481C1C}">
-                          <a14:useLocalDpi xmlns:a14="http://schemas.microsoft.com/office/drawing/2010/main" val="0"/>
+                          <a14:useLocalDpi xmlns:a14="http://schemas.microsoft.com/office/drawing/2010/main" xmlns:wps="http://schemas.microsoft.com/office/word/2010/wordprocessingShape" xmlns:wpi="http://schemas.microsoft.com/office/word/2010/wordprocessingInk" xmlns:wpg="http://schemas.microsoft.com/office/word/2010/wordprocessingGroup" xmlns:w16se="http://schemas.microsoft.com/office/word/2015/wordml/symex" xmlns:w16cid="http://schemas.microsoft.com/office/word/2016/wordml/cid" xmlns:w15="http://schemas.microsoft.com/office/word/2012/wordml" xmlns:w14="http://schemas.microsoft.com/office/word/2010/wordml" xmlns:w="http://schemas.openxmlformats.org/wordprocessingml/2006/main" xmlns:w10="urn:schemas-microsoft-com:office:word" xmlns:wp14="http://schemas.microsoft.com/office/word/2010/wordprocessingDrawing" xmlns:v="urn:schemas-microsoft-com:vml" xmlns:o="urn:schemas-microsoft-com:office:office" xmlns:am3d="http://schemas.microsoft.com/office/drawing/2017/model3d" xmlns:aink="http://schemas.microsoft.com/office/drawing/2016/ink" xmlns:mc="http://schemas.openxmlformats.org/markup-compatibility/2006" xmlns:cx8="http://schemas.microsoft.com/office/drawing/2016/5/14/chartex" xmlns:cx7="http://schemas.microsoft.com/office/drawing/2016/5/13/chartex" xmlns:cx6="http://schemas.microsoft.com/office/drawing/2016/5/12/chartex" xmlns:cx5="http://schemas.microsoft.com/office/drawing/2016/5/11/chartex" xmlns:cx4="http://schemas.microsoft.com/office/drawing/2016/5/10/chartex" xmlns:cx3="http://schemas.microsoft.com/office/drawing/2016/5/9/chartex" xmlns:cx2="http://schemas.microsoft.com/office/drawing/2015/10/21/chartex" xmlns:cx1="http://schemas.microsoft.com/office/drawing/2015/9/8/chartex" xmlns:cx="http://schemas.microsoft.com/office/drawing/2014/chartex" xmlns:wpc="http://schemas.microsoft.com/office/word/2010/wordprocessingCanvas" xmlns="" val="0"/>
                         </a:ext>
                       </a:extLst>
                     </a:blip>
@@ -1704,10 +2052,10 @@
         <w:rPr>
           <w:sz w:val="24"/>
           <w:szCs w:val="24"/>
-        </w:rPr>
-        <w:lastRenderedPageBreak/>
+          <w:lang w:val="en-US"/>
+        </w:rPr>
         <w:drawing>
-          <wp:inline distT="0" distB="0" distL="0" distR="0" wp14:anchorId="2DE13CD0" wp14:editId="00DBE41C">
+          <wp:inline distT="0" distB="0" distL="0" distR="0">
             <wp:extent cx="5505450" cy="3114675"/>
             <wp:effectExtent l="0" t="0" r="0" b="9525"/>
             <wp:docPr id="7" name="Picture 7"/>
@@ -1725,7 +2073,7 @@
                     <a:blip r:embed="rId7">
                       <a:extLst>
                         <a:ext uri="{28A0092B-C50C-407E-A947-70E740481C1C}">
-                          <a14:useLocalDpi xmlns:a14="http://schemas.microsoft.com/office/drawing/2010/main" val="0"/>
+                          <a14:useLocalDpi xmlns:a14="http://schemas.microsoft.com/office/drawing/2010/main" xmlns:wps="http://schemas.microsoft.com/office/word/2010/wordprocessingShape" xmlns:wpi="http://schemas.microsoft.com/office/word/2010/wordprocessingInk" xmlns:wpg="http://schemas.microsoft.com/office/word/2010/wordprocessingGroup" xmlns:w16se="http://schemas.microsoft.com/office/word/2015/wordml/symex" xmlns:w16cid="http://schemas.microsoft.com/office/word/2016/wordml/cid" xmlns:w15="http://schemas.microsoft.com/office/word/2012/wordml" xmlns:w14="http://schemas.microsoft.com/office/word/2010/wordml" xmlns:w="http://schemas.openxmlformats.org/wordprocessingml/2006/main" xmlns:w10="urn:schemas-microsoft-com:office:word" xmlns:wp14="http://schemas.microsoft.com/office/word/2010/wordprocessingDrawing" xmlns:v="urn:schemas-microsoft-com:vml" xmlns:o="urn:schemas-microsoft-com:office:office" xmlns:am3d="http://schemas.microsoft.com/office/drawing/2017/model3d" xmlns:aink="http://schemas.microsoft.com/office/drawing/2016/ink" xmlns:mc="http://schemas.openxmlformats.org/markup-compatibility/2006" xmlns:cx8="http://schemas.microsoft.com/office/drawing/2016/5/14/chartex" xmlns:cx7="http://schemas.microsoft.com/office/drawing/2016/5/13/chartex" xmlns:cx6="http://schemas.microsoft.com/office/drawing/2016/5/12/chartex" xmlns:cx5="http://schemas.microsoft.com/office/drawing/2016/5/11/chartex" xmlns:cx4="http://schemas.microsoft.com/office/drawing/2016/5/10/chartex" xmlns:cx3="http://schemas.microsoft.com/office/drawing/2016/5/9/chartex" xmlns:cx2="http://schemas.microsoft.com/office/drawing/2015/10/21/chartex" xmlns:cx1="http://schemas.microsoft.com/office/drawing/2015/9/8/chartex" xmlns:cx="http://schemas.microsoft.com/office/drawing/2014/chartex" xmlns:wpc="http://schemas.microsoft.com/office/word/2010/wordprocessingCanvas" xmlns="" val="0"/>
                         </a:ext>
                       </a:extLst>
                     </a:blip>
@@ -1772,9 +2120,11 @@
         <w:rPr>
           <w:sz w:val="24"/>
           <w:szCs w:val="24"/>
-        </w:rPr>
+          <w:lang w:val="en-US"/>
+        </w:rPr>
+        <w:lastRenderedPageBreak/>
         <w:drawing>
-          <wp:inline distT="0" distB="0" distL="0" distR="0" wp14:anchorId="0114E2E8" wp14:editId="50B3ADDF">
+          <wp:inline distT="0" distB="0" distL="0" distR="0">
             <wp:extent cx="4326467" cy="4158527"/>
             <wp:effectExtent l="0" t="0" r="0" b="0"/>
             <wp:docPr id="9" name="Picture 9"/>
@@ -1792,7 +2142,7 @@
                     <a:blip r:embed="rId8">
                       <a:extLst>
                         <a:ext uri="{28A0092B-C50C-407E-A947-70E740481C1C}">
-                          <a14:useLocalDpi xmlns:a14="http://schemas.microsoft.com/office/drawing/2010/main" val="0"/>
+                          <a14:useLocalDpi xmlns:a14="http://schemas.microsoft.com/office/drawing/2010/main" xmlns:wps="http://schemas.microsoft.com/office/word/2010/wordprocessingShape" xmlns:wpi="http://schemas.microsoft.com/office/word/2010/wordprocessingInk" xmlns:wpg="http://schemas.microsoft.com/office/word/2010/wordprocessingGroup" xmlns:w16se="http://schemas.microsoft.com/office/word/2015/wordml/symex" xmlns:w16cid="http://schemas.microsoft.com/office/word/2016/wordml/cid" xmlns:w15="http://schemas.microsoft.com/office/word/2012/wordml" xmlns:w14="http://schemas.microsoft.com/office/word/2010/wordml" xmlns:w="http://schemas.openxmlformats.org/wordprocessingml/2006/main" xmlns:w10="urn:schemas-microsoft-com:office:word" xmlns:wp14="http://schemas.microsoft.com/office/word/2010/wordprocessingDrawing" xmlns:v="urn:schemas-microsoft-com:vml" xmlns:o="urn:schemas-microsoft-com:office:office" xmlns:am3d="http://schemas.microsoft.com/office/drawing/2017/model3d" xmlns:aink="http://schemas.microsoft.com/office/drawing/2016/ink" xmlns:mc="http://schemas.openxmlformats.org/markup-compatibility/2006" xmlns:cx8="http://schemas.microsoft.com/office/drawing/2016/5/14/chartex" xmlns:cx7="http://schemas.microsoft.com/office/drawing/2016/5/13/chartex" xmlns:cx6="http://schemas.microsoft.com/office/drawing/2016/5/12/chartex" xmlns:cx5="http://schemas.microsoft.com/office/drawing/2016/5/11/chartex" xmlns:cx4="http://schemas.microsoft.com/office/drawing/2016/5/10/chartex" xmlns:cx3="http://schemas.microsoft.com/office/drawing/2016/5/9/chartex" xmlns:cx2="http://schemas.microsoft.com/office/drawing/2015/10/21/chartex" xmlns:cx1="http://schemas.microsoft.com/office/drawing/2015/9/8/chartex" xmlns:cx="http://schemas.microsoft.com/office/drawing/2014/chartex" xmlns:wpc="http://schemas.microsoft.com/office/word/2010/wordprocessingCanvas" xmlns="" val="0"/>
                         </a:ext>
                       </a:extLst>
                     </a:blip>
@@ -1829,10 +2179,11 @@
         <w:rPr>
           <w:sz w:val="24"/>
           <w:szCs w:val="24"/>
+          <w:lang w:val="en-US"/>
         </w:rPr>
         <w:lastRenderedPageBreak/>
         <w:drawing>
-          <wp:inline distT="0" distB="0" distL="0" distR="0" wp14:anchorId="124042E0" wp14:editId="22C6B8A5">
+          <wp:inline distT="0" distB="0" distL="0" distR="0">
             <wp:extent cx="5943600" cy="5147945"/>
             <wp:effectExtent l="0" t="0" r="0" b="0"/>
             <wp:docPr id="8" name="Picture 8"/>
@@ -1850,7 +2201,7 @@
                     <a:blip r:embed="rId9">
                       <a:extLst>
                         <a:ext uri="{28A0092B-C50C-407E-A947-70E740481C1C}">
-                          <a14:useLocalDpi xmlns:a14="http://schemas.microsoft.com/office/drawing/2010/main" val="0"/>
+                          <a14:useLocalDpi xmlns:a14="http://schemas.microsoft.com/office/drawing/2010/main" xmlns:wps="http://schemas.microsoft.com/office/word/2010/wordprocessingShape" xmlns:wpi="http://schemas.microsoft.com/office/word/2010/wordprocessingInk" xmlns:wpg="http://schemas.microsoft.com/office/word/2010/wordprocessingGroup" xmlns:w16se="http://schemas.microsoft.com/office/word/2015/wordml/symex" xmlns:w16cid="http://schemas.microsoft.com/office/word/2016/wordml/cid" xmlns:w15="http://schemas.microsoft.com/office/word/2012/wordml" xmlns:w14="http://schemas.microsoft.com/office/word/2010/wordml" xmlns:w="http://schemas.openxmlformats.org/wordprocessingml/2006/main" xmlns:w10="urn:schemas-microsoft-com:office:word" xmlns:wp14="http://schemas.microsoft.com/office/word/2010/wordprocessingDrawing" xmlns:v="urn:schemas-microsoft-com:vml" xmlns:o="urn:schemas-microsoft-com:office:office" xmlns:am3d="http://schemas.microsoft.com/office/drawing/2017/model3d" xmlns:aink="http://schemas.microsoft.com/office/drawing/2016/ink" xmlns:mc="http://schemas.openxmlformats.org/markup-compatibility/2006" xmlns:cx8="http://schemas.microsoft.com/office/drawing/2016/5/14/chartex" xmlns:cx7="http://schemas.microsoft.com/office/drawing/2016/5/13/chartex" xmlns:cx6="http://schemas.microsoft.com/office/drawing/2016/5/12/chartex" xmlns:cx5="http://schemas.microsoft.com/office/drawing/2016/5/11/chartex" xmlns:cx4="http://schemas.microsoft.com/office/drawing/2016/5/10/chartex" xmlns:cx3="http://schemas.microsoft.com/office/drawing/2016/5/9/chartex" xmlns:cx2="http://schemas.microsoft.com/office/drawing/2015/10/21/chartex" xmlns:cx1="http://schemas.microsoft.com/office/drawing/2015/9/8/chartex" xmlns:cx="http://schemas.microsoft.com/office/drawing/2014/chartex" xmlns:wpc="http://schemas.microsoft.com/office/word/2010/wordprocessingCanvas" xmlns="" val="0"/>
                         </a:ext>
                       </a:extLst>
                     </a:blip>
@@ -2020,7 +2371,7 @@
         <w:tblStyle w:val="TableGrid"/>
         <w:tblW w:w="9006" w:type="dxa"/>
         <w:tblInd w:w="720" w:type="dxa"/>
-        <w:tblLook w:val="04A0" w:firstRow="1" w:lastRow="0" w:firstColumn="1" w:lastColumn="0" w:noHBand="0" w:noVBand="1"/>
+        <w:tblLook w:val="04A0"/>
       </w:tblPr>
       <w:tblGrid>
         <w:gridCol w:w="531"/>
@@ -3249,8 +3600,8 @@
 </file>
 
 <file path=word/numbering.xml><?xml version="1.0" encoding="utf-8"?>
-<w:numbering xmlns:wpc="http://schemas.microsoft.com/office/word/2010/wordprocessingCanvas" xmlns:cx="http://schemas.microsoft.com/office/drawing/2014/chartex" xmlns:cx1="http://schemas.microsoft.com/office/drawing/2015/9/8/chartex" xmlns:cx2="http://schemas.microsoft.com/office/drawing/2015/10/21/chartex" xmlns:cx3="http://schemas.microsoft.com/office/drawing/2016/5/9/chartex" xmlns:cx4="http://schemas.microsoft.com/office/drawing/2016/5/10/chartex" xmlns:cx5="http://schemas.microsoft.com/office/drawing/2016/5/11/chartex" xmlns:cx6="http://schemas.microsoft.com/office/drawing/2016/5/12/chartex" xmlns:cx7="http://schemas.microsoft.com/office/drawing/2016/5/13/chartex" xmlns:cx8="http://schemas.microsoft.com/office/drawing/2016/5/14/chartex" xmlns:mc="http://schemas.openxmlformats.org/markup-compatibility/2006" xmlns:aink="http://schemas.microsoft.com/office/drawing/2016/ink" xmlns:am3d="http://schemas.microsoft.com/office/drawing/2017/model3d" xmlns:o="urn:schemas-microsoft-com:office:office" xmlns:r="http://schemas.openxmlformats.org/officeDocument/2006/relationships" xmlns:m="http://schemas.openxmlformats.org/officeDocument/2006/math" xmlns:v="urn:schemas-microsoft-com:vml" xmlns:wp14="http://schemas.microsoft.com/office/word/2010/wordprocessingDrawing" xmlns:wp="http://schemas.openxmlformats.org/drawingml/2006/wordprocessingDrawing" xmlns:w10="urn:schemas-microsoft-com:office:word" xmlns:w="http://schemas.openxmlformats.org/wordprocessingml/2006/main" xmlns:w14="http://schemas.microsoft.com/office/word/2010/wordml" xmlns:w15="http://schemas.microsoft.com/office/word/2012/wordml" xmlns:w16cid="http://schemas.microsoft.com/office/word/2016/wordml/cid" xmlns:w16se="http://schemas.microsoft.com/office/word/2015/wordml/symex" xmlns:wpg="http://schemas.microsoft.com/office/word/2010/wordprocessingGroup" xmlns:wpi="http://schemas.microsoft.com/office/word/2010/wordprocessingInk" xmlns:wne="http://schemas.microsoft.com/office/word/2006/wordml" xmlns:wps="http://schemas.microsoft.com/office/word/2010/wordprocessingShape" mc:Ignorable="w14 w15 w16se w16cid wp14">
-  <w:abstractNum w:abstractNumId="0" w15:restartNumberingAfterBreak="0">
+<w:numbering xmlns:ve="http://schemas.openxmlformats.org/markup-compatibility/2006" xmlns:o="urn:schemas-microsoft-com:office:office" xmlns:r="http://schemas.openxmlformats.org/officeDocument/2006/relationships" xmlns:m="http://schemas.openxmlformats.org/officeDocument/2006/math" xmlns:v="urn:schemas-microsoft-com:vml" xmlns:wp="http://schemas.openxmlformats.org/drawingml/2006/wordprocessingDrawing" xmlns:w10="urn:schemas-microsoft-com:office:word" xmlns:w="http://schemas.openxmlformats.org/wordprocessingml/2006/main" xmlns:wne="http://schemas.microsoft.com/office/word/2006/wordml">
+  <w:abstractNum w:abstractNumId="0">
     <w:nsid w:val="002C3806"/>
     <w:multiLevelType w:val="hybridMultilevel"/>
     <w:tmpl w:val="F7E26530"/>
@@ -3363,7 +3714,7 @@
       </w:rPr>
     </w:lvl>
   </w:abstractNum>
-  <w:abstractNum w:abstractNumId="1" w15:restartNumberingAfterBreak="0">
+  <w:abstractNum w:abstractNumId="1">
     <w:nsid w:val="006004F7"/>
     <w:multiLevelType w:val="multilevel"/>
     <w:tmpl w:val="D8142D62"/>
@@ -3453,7 +3804,7 @@
       </w:pPr>
     </w:lvl>
   </w:abstractNum>
-  <w:abstractNum w:abstractNumId="2" w15:restartNumberingAfterBreak="0">
+  <w:abstractNum w:abstractNumId="2">
     <w:nsid w:val="01EB3BE5"/>
     <w:multiLevelType w:val="hybridMultilevel"/>
     <w:tmpl w:val="F2C4E166"/>
@@ -3539,7 +3890,7 @@
       </w:pPr>
     </w:lvl>
   </w:abstractNum>
-  <w:abstractNum w:abstractNumId="3" w15:restartNumberingAfterBreak="0">
+  <w:abstractNum w:abstractNumId="3">
     <w:nsid w:val="0A8B1A32"/>
     <w:multiLevelType w:val="multilevel"/>
     <w:tmpl w:val="D8142D62"/>
@@ -3629,7 +3980,7 @@
       </w:pPr>
     </w:lvl>
   </w:abstractNum>
-  <w:abstractNum w:abstractNumId="4" w15:restartNumberingAfterBreak="0">
+  <w:abstractNum w:abstractNumId="4">
     <w:nsid w:val="0ADB2365"/>
     <w:multiLevelType w:val="hybridMultilevel"/>
     <w:tmpl w:val="FF0E8A32"/>
@@ -3742,7 +4093,7 @@
       </w:rPr>
     </w:lvl>
   </w:abstractNum>
-  <w:abstractNum w:abstractNumId="5" w15:restartNumberingAfterBreak="0">
+  <w:abstractNum w:abstractNumId="5">
     <w:nsid w:val="17610715"/>
     <w:multiLevelType w:val="multilevel"/>
     <w:tmpl w:val="D8142D62"/>
@@ -3832,7 +4183,7 @@
       </w:pPr>
     </w:lvl>
   </w:abstractNum>
-  <w:abstractNum w:abstractNumId="6" w15:restartNumberingAfterBreak="0">
+  <w:abstractNum w:abstractNumId="6">
     <w:nsid w:val="19700430"/>
     <w:multiLevelType w:val="multilevel"/>
     <w:tmpl w:val="3809001F"/>
@@ -3918,7 +4269,7 @@
       </w:pPr>
     </w:lvl>
   </w:abstractNum>
-  <w:abstractNum w:abstractNumId="7" w15:restartNumberingAfterBreak="0">
+  <w:abstractNum w:abstractNumId="7">
     <w:nsid w:val="216006B4"/>
     <w:multiLevelType w:val="hybridMultilevel"/>
     <w:tmpl w:val="AE58D564"/>
@@ -4007,7 +4358,7 @@
       </w:pPr>
     </w:lvl>
   </w:abstractNum>
-  <w:abstractNum w:abstractNumId="8" w15:restartNumberingAfterBreak="0">
+  <w:abstractNum w:abstractNumId="8">
     <w:nsid w:val="28311C9C"/>
     <w:multiLevelType w:val="multilevel"/>
     <w:tmpl w:val="679C6306"/>
@@ -4120,7 +4471,7 @@
       </w:rPr>
     </w:lvl>
   </w:abstractNum>
-  <w:abstractNum w:abstractNumId="9" w15:restartNumberingAfterBreak="0">
+  <w:abstractNum w:abstractNumId="9">
     <w:nsid w:val="28366BC9"/>
     <w:multiLevelType w:val="hybridMultilevel"/>
     <w:tmpl w:val="8D6AC62C"/>
@@ -4233,7 +4584,7 @@
       </w:rPr>
     </w:lvl>
   </w:abstractNum>
-  <w:abstractNum w:abstractNumId="10" w15:restartNumberingAfterBreak="0">
+  <w:abstractNum w:abstractNumId="10">
     <w:nsid w:val="335D2952"/>
     <w:multiLevelType w:val="hybridMultilevel"/>
     <w:tmpl w:val="9D08C186"/>
@@ -4322,7 +4673,7 @@
       </w:pPr>
     </w:lvl>
   </w:abstractNum>
-  <w:abstractNum w:abstractNumId="11" w15:restartNumberingAfterBreak="0">
+  <w:abstractNum w:abstractNumId="11">
     <w:nsid w:val="33D821FD"/>
     <w:multiLevelType w:val="hybridMultilevel"/>
     <w:tmpl w:val="53A08E16"/>
@@ -4411,7 +4762,7 @@
       </w:pPr>
     </w:lvl>
   </w:abstractNum>
-  <w:abstractNum w:abstractNumId="12" w15:restartNumberingAfterBreak="0">
+  <w:abstractNum w:abstractNumId="12">
     <w:nsid w:val="371605B2"/>
     <w:multiLevelType w:val="hybridMultilevel"/>
     <w:tmpl w:val="71EC0A88"/>
@@ -4524,7 +4875,7 @@
       </w:rPr>
     </w:lvl>
   </w:abstractNum>
-  <w:abstractNum w:abstractNumId="13" w15:restartNumberingAfterBreak="0">
+  <w:abstractNum w:abstractNumId="13">
     <w:nsid w:val="44121B1A"/>
     <w:multiLevelType w:val="hybridMultilevel"/>
     <w:tmpl w:val="02B8C004"/>
@@ -4613,7 +4964,7 @@
       </w:pPr>
     </w:lvl>
   </w:abstractNum>
-  <w:abstractNum w:abstractNumId="14" w15:restartNumberingAfterBreak="0">
+  <w:abstractNum w:abstractNumId="14">
     <w:nsid w:val="44AF3E82"/>
     <w:multiLevelType w:val="hybridMultilevel"/>
     <w:tmpl w:val="A4A4C18E"/>
@@ -4726,7 +5077,7 @@
       </w:rPr>
     </w:lvl>
   </w:abstractNum>
-  <w:abstractNum w:abstractNumId="15" w15:restartNumberingAfterBreak="0">
+  <w:abstractNum w:abstractNumId="15">
     <w:nsid w:val="4BA9650C"/>
     <w:multiLevelType w:val="hybridMultilevel"/>
     <w:tmpl w:val="7124CC82"/>
@@ -4839,7 +5190,7 @@
       </w:rPr>
     </w:lvl>
   </w:abstractNum>
-  <w:abstractNum w:abstractNumId="16" w15:restartNumberingAfterBreak="0">
+  <w:abstractNum w:abstractNumId="16">
     <w:nsid w:val="54B14F06"/>
     <w:multiLevelType w:val="hybridMultilevel"/>
     <w:tmpl w:val="A82C0BD4"/>
@@ -4928,7 +5279,7 @@
       </w:pPr>
     </w:lvl>
   </w:abstractNum>
-  <w:abstractNum w:abstractNumId="17" w15:restartNumberingAfterBreak="0">
+  <w:abstractNum w:abstractNumId="17">
     <w:nsid w:val="66883963"/>
     <w:multiLevelType w:val="hybridMultilevel"/>
     <w:tmpl w:val="71F435B4"/>
@@ -5041,7 +5392,7 @@
       </w:rPr>
     </w:lvl>
   </w:abstractNum>
-  <w:abstractNum w:abstractNumId="18" w15:restartNumberingAfterBreak="0">
+  <w:abstractNum w:abstractNumId="18">
     <w:nsid w:val="678B144C"/>
     <w:multiLevelType w:val="hybridMultilevel"/>
     <w:tmpl w:val="A55675F6"/>
@@ -5127,7 +5478,7 @@
       </w:pPr>
     </w:lvl>
   </w:abstractNum>
-  <w:abstractNum w:abstractNumId="19" w15:restartNumberingAfterBreak="0">
+  <w:abstractNum w:abstractNumId="19">
     <w:nsid w:val="67AE50F7"/>
     <w:multiLevelType w:val="hybridMultilevel"/>
     <w:tmpl w:val="134CAF52"/>
@@ -5240,7 +5591,7 @@
       </w:rPr>
     </w:lvl>
   </w:abstractNum>
-  <w:abstractNum w:abstractNumId="20" w15:restartNumberingAfterBreak="0">
+  <w:abstractNum w:abstractNumId="20">
     <w:nsid w:val="69C626FC"/>
     <w:multiLevelType w:val="multilevel"/>
     <w:tmpl w:val="737E3DC6"/>
@@ -5353,7 +5704,7 @@
       </w:rPr>
     </w:lvl>
   </w:abstractNum>
-  <w:abstractNum w:abstractNumId="21" w15:restartNumberingAfterBreak="0">
+  <w:abstractNum w:abstractNumId="21">
     <w:nsid w:val="6B6A06D1"/>
     <w:multiLevelType w:val="hybridMultilevel"/>
     <w:tmpl w:val="1D06F872"/>
@@ -5442,7 +5793,7 @@
       </w:pPr>
     </w:lvl>
   </w:abstractNum>
-  <w:abstractNum w:abstractNumId="22" w15:restartNumberingAfterBreak="0">
+  <w:abstractNum w:abstractNumId="22">
     <w:nsid w:val="6E877257"/>
     <w:multiLevelType w:val="hybridMultilevel"/>
     <w:tmpl w:val="78E0BC24"/>
@@ -5555,7 +5906,7 @@
       </w:rPr>
     </w:lvl>
   </w:abstractNum>
-  <w:abstractNum w:abstractNumId="23" w15:restartNumberingAfterBreak="0">
+  <w:abstractNum w:abstractNumId="23">
     <w:nsid w:val="79EB7631"/>
     <w:multiLevelType w:val="hybridMultilevel"/>
     <w:tmpl w:val="283CCEAE"/>
@@ -5668,7 +6019,7 @@
       </w:rPr>
     </w:lvl>
   </w:abstractNum>
-  <w:abstractNum w:abstractNumId="24" w15:restartNumberingAfterBreak="0">
+  <w:abstractNum w:abstractNumId="24">
     <w:nsid w:val="7B333343"/>
     <w:multiLevelType w:val="hybridMultilevel"/>
     <w:tmpl w:val="BEC4FC9E"/>
@@ -5781,7 +6132,7 @@
       </w:rPr>
     </w:lvl>
   </w:abstractNum>
-  <w:abstractNum w:abstractNumId="25" w15:restartNumberingAfterBreak="0">
+  <w:abstractNum w:abstractNumId="25">
     <w:nsid w:val="7B361610"/>
     <w:multiLevelType w:val="multilevel"/>
     <w:tmpl w:val="F69C7486"/>
@@ -5894,7 +6245,7 @@
       </w:rPr>
     </w:lvl>
   </w:abstractNum>
-  <w:abstractNum w:abstractNumId="26" w15:restartNumberingAfterBreak="0">
+  <w:abstractNum w:abstractNumId="26">
     <w:nsid w:val="7B7E74C6"/>
     <w:multiLevelType w:val="multilevel"/>
     <w:tmpl w:val="3809001F"/>
@@ -5980,7 +6331,7 @@
       </w:pPr>
     </w:lvl>
   </w:abstractNum>
-  <w:abstractNum w:abstractNumId="27" w15:restartNumberingAfterBreak="0">
+  <w:abstractNum w:abstractNumId="27">
     <w:nsid w:val="7E3C2531"/>
     <w:multiLevelType w:val="hybridMultilevel"/>
     <w:tmpl w:val="E9F855DE"/>
@@ -5996,7 +6347,7 @@
         <w:rFonts w:hint="default"/>
       </w:rPr>
     </w:lvl>
-    <w:lvl w:ilvl="1" w:tplc="38090019" w:tentative="1">
+    <w:lvl w:ilvl="1" w:tplc="38090019">
       <w:start w:val="1"/>
       <w:numFmt w:val="lowerLetter"/>
       <w:lvlText w:val="%2."/>
@@ -6005,7 +6356,7 @@
         <w:ind w:left="1800" w:hanging="360"/>
       </w:pPr>
     </w:lvl>
-    <w:lvl w:ilvl="2" w:tplc="3809001B" w:tentative="1">
+    <w:lvl w:ilvl="2" w:tplc="3809001B">
       <w:start w:val="1"/>
       <w:numFmt w:val="lowerRoman"/>
       <w:lvlText w:val="%3."/>
@@ -6069,7 +6420,7 @@
       </w:pPr>
     </w:lvl>
   </w:abstractNum>
-  <w:abstractNum w:abstractNumId="28" w15:restartNumberingAfterBreak="0">
+  <w:abstractNum w:abstractNumId="28">
     <w:nsid w:val="7F3D0D56"/>
     <w:multiLevelType w:val="hybridMultilevel"/>
     <w:tmpl w:val="23A01434"/>
@@ -6249,7 +6600,7 @@
 </file>
 
 <file path=word/styles.xml><?xml version="1.0" encoding="utf-8"?>
-<w:styles xmlns:mc="http://schemas.openxmlformats.org/markup-compatibility/2006" xmlns:r="http://schemas.openxmlformats.org/officeDocument/2006/relationships" xmlns:w="http://schemas.openxmlformats.org/wordprocessingml/2006/main" xmlns:w14="http://schemas.microsoft.com/office/word/2010/wordml" xmlns:w15="http://schemas.microsoft.com/office/word/2012/wordml" xmlns:w16cid="http://schemas.microsoft.com/office/word/2016/wordml/cid" xmlns:w16se="http://schemas.microsoft.com/office/word/2015/wordml/symex" mc:Ignorable="w14 w15 w16se w16cid">
+<w:styles xmlns:r="http://schemas.openxmlformats.org/officeDocument/2006/relationships" xmlns:w="http://schemas.openxmlformats.org/wordprocessingml/2006/main">
   <w:docDefaults>
     <w:rPrDefault>
       <w:rPr>
@@ -6265,387 +6616,149 @@
       </w:pPr>
     </w:pPrDefault>
   </w:docDefaults>
-  <w:latentStyles w:defLockedState="0" w:defUIPriority="99" w:defSemiHidden="0" w:defUnhideWhenUsed="0" w:defQFormat="0" w:count="376">
-    <w:lsdException w:name="Normal" w:uiPriority="0" w:qFormat="1"/>
-    <w:lsdException w:name="heading 1" w:uiPriority="9" w:qFormat="1"/>
-    <w:lsdException w:name="heading 2" w:semiHidden="1" w:uiPriority="9" w:unhideWhenUsed="1" w:qFormat="1"/>
-    <w:lsdException w:name="heading 3" w:semiHidden="1" w:uiPriority="9" w:unhideWhenUsed="1" w:qFormat="1"/>
-    <w:lsdException w:name="heading 4" w:semiHidden="1" w:uiPriority="9" w:unhideWhenUsed="1" w:qFormat="1"/>
-    <w:lsdException w:name="heading 5" w:semiHidden="1" w:uiPriority="9" w:unhideWhenUsed="1" w:qFormat="1"/>
-    <w:lsdException w:name="heading 6" w:semiHidden="1" w:uiPriority="9" w:unhideWhenUsed="1" w:qFormat="1"/>
-    <w:lsdException w:name="heading 7" w:semiHidden="1" w:uiPriority="9" w:unhideWhenUsed="1" w:qFormat="1"/>
-    <w:lsdException w:name="heading 8" w:semiHidden="1" w:uiPriority="9" w:unhideWhenUsed="1" w:qFormat="1"/>
-    <w:lsdException w:name="heading 9" w:semiHidden="1" w:uiPriority="9" w:unhideWhenUsed="1" w:qFormat="1"/>
-    <w:lsdException w:name="index 1" w:semiHidden="1" w:unhideWhenUsed="1"/>
-    <w:lsdException w:name="index 2" w:semiHidden="1" w:unhideWhenUsed="1"/>
-    <w:lsdException w:name="index 3" w:semiHidden="1" w:unhideWhenUsed="1"/>
-    <w:lsdException w:name="index 4" w:semiHidden="1" w:unhideWhenUsed="1"/>
-    <w:lsdException w:name="index 5" w:semiHidden="1" w:unhideWhenUsed="1"/>
-    <w:lsdException w:name="index 6" w:semiHidden="1" w:unhideWhenUsed="1"/>
-    <w:lsdException w:name="index 7" w:semiHidden="1" w:unhideWhenUsed="1"/>
-    <w:lsdException w:name="index 8" w:semiHidden="1" w:unhideWhenUsed="1"/>
-    <w:lsdException w:name="index 9" w:semiHidden="1" w:unhideWhenUsed="1"/>
-    <w:lsdException w:name="toc 1" w:semiHidden="1" w:uiPriority="39" w:unhideWhenUsed="1"/>
-    <w:lsdException w:name="toc 2" w:semiHidden="1" w:uiPriority="39" w:unhideWhenUsed="1"/>
-    <w:lsdException w:name="toc 3" w:semiHidden="1" w:uiPriority="39" w:unhideWhenUsed="1"/>
-    <w:lsdException w:name="toc 4" w:semiHidden="1" w:uiPriority="39" w:unhideWhenUsed="1"/>
-    <w:lsdException w:name="toc 5" w:semiHidden="1" w:uiPriority="39" w:unhideWhenUsed="1"/>
-    <w:lsdException w:name="toc 6" w:semiHidden="1" w:uiPriority="39" w:unhideWhenUsed="1"/>
-    <w:lsdException w:name="toc 7" w:semiHidden="1" w:uiPriority="39" w:unhideWhenUsed="1"/>
-    <w:lsdException w:name="toc 8" w:semiHidden="1" w:uiPriority="39" w:unhideWhenUsed="1"/>
-    <w:lsdException w:name="toc 9" w:semiHidden="1" w:uiPriority="39" w:unhideWhenUsed="1"/>
-    <w:lsdException w:name="Normal Indent" w:semiHidden="1" w:unhideWhenUsed="1"/>
-    <w:lsdException w:name="footnote text" w:semiHidden="1" w:unhideWhenUsed="1"/>
-    <w:lsdException w:name="annotation text" w:semiHidden="1" w:unhideWhenUsed="1"/>
-    <w:lsdException w:name="header" w:semiHidden="1" w:unhideWhenUsed="1"/>
-    <w:lsdException w:name="footer" w:semiHidden="1" w:unhideWhenUsed="1"/>
-    <w:lsdException w:name="index heading" w:semiHidden="1" w:unhideWhenUsed="1"/>
-    <w:lsdException w:name="caption" w:semiHidden="1" w:uiPriority="35" w:unhideWhenUsed="1" w:qFormat="1"/>
-    <w:lsdException w:name="table of figures" w:semiHidden="1" w:unhideWhenUsed="1"/>
-    <w:lsdException w:name="envelope address" w:semiHidden="1" w:unhideWhenUsed="1"/>
-    <w:lsdException w:name="envelope return" w:semiHidden="1" w:unhideWhenUsed="1"/>
-    <w:lsdException w:name="footnote reference" w:semiHidden="1" w:unhideWhenUsed="1"/>
-    <w:lsdException w:name="annotation reference" w:semiHidden="1" w:unhideWhenUsed="1"/>
-    <w:lsdException w:name="line number" w:semiHidden="1" w:unhideWhenUsed="1"/>
-    <w:lsdException w:name="page number" w:semiHidden="1" w:unhideWhenUsed="1"/>
-    <w:lsdException w:name="endnote reference" w:semiHidden="1" w:unhideWhenUsed="1"/>
-    <w:lsdException w:name="endnote text" w:semiHidden="1" w:unhideWhenUsed="1"/>
-    <w:lsdException w:name="table of authorities" w:semiHidden="1" w:unhideWhenUsed="1"/>
-    <w:lsdException w:name="macro" w:semiHidden="1" w:unhideWhenUsed="1"/>
-    <w:lsdException w:name="toa heading" w:semiHidden="1" w:unhideWhenUsed="1"/>
-    <w:lsdException w:name="List" w:semiHidden="1" w:unhideWhenUsed="1"/>
-    <w:lsdException w:name="List Bullet" w:semiHidden="1" w:unhideWhenUsed="1"/>
-    <w:lsdException w:name="List Number" w:semiHidden="1" w:unhideWhenUsed="1"/>
-    <w:lsdException w:name="List 2" w:semiHidden="1" w:unhideWhenUsed="1"/>
-    <w:lsdException w:name="List 3" w:semiHidden="1" w:unhideWhenUsed="1"/>
-    <w:lsdException w:name="List 4" w:semiHidden="1" w:unhideWhenUsed="1"/>
-    <w:lsdException w:name="List 5" w:semiHidden="1" w:unhideWhenUsed="1"/>
-    <w:lsdException w:name="List Bullet 2" w:semiHidden="1" w:unhideWhenUsed="1"/>
-    <w:lsdException w:name="List Bullet 3" w:semiHidden="1" w:unhideWhenUsed="1"/>
-    <w:lsdException w:name="List Bullet 4" w:semiHidden="1" w:unhideWhenUsed="1"/>
-    <w:lsdException w:name="List Bullet 5" w:semiHidden="1" w:unhideWhenUsed="1"/>
-    <w:lsdException w:name="List Number 2" w:semiHidden="1" w:unhideWhenUsed="1"/>
-    <w:lsdException w:name="List Number 3" w:semiHidden="1" w:unhideWhenUsed="1"/>
-    <w:lsdException w:name="List Number 4" w:semiHidden="1" w:unhideWhenUsed="1"/>
-    <w:lsdException w:name="List Number 5" w:semiHidden="1" w:unhideWhenUsed="1"/>
-    <w:lsdException w:name="Title" w:uiPriority="10" w:qFormat="1"/>
-    <w:lsdException w:name="Closing" w:semiHidden="1" w:unhideWhenUsed="1"/>
-    <w:lsdException w:name="Signature" w:semiHidden="1" w:unhideWhenUsed="1"/>
-    <w:lsdException w:name="Default Paragraph Font" w:semiHidden="1" w:uiPriority="1" w:unhideWhenUsed="1"/>
-    <w:lsdException w:name="Body Text" w:semiHidden="1" w:unhideWhenUsed="1"/>
-    <w:lsdException w:name="Body Text Indent" w:semiHidden="1" w:unhideWhenUsed="1"/>
-    <w:lsdException w:name="List Continue" w:semiHidden="1" w:unhideWhenUsed="1"/>
-    <w:lsdException w:name="List Continue 2" w:semiHidden="1" w:unhideWhenUsed="1"/>
-    <w:lsdException w:name="List Continue 3" w:semiHidden="1" w:unhideWhenUsed="1"/>
-    <w:lsdException w:name="List Continue 4" w:semiHidden="1" w:unhideWhenUsed="1"/>
-    <w:lsdException w:name="List Continue 5" w:semiHidden="1" w:unhideWhenUsed="1"/>
-    <w:lsdException w:name="Message Header" w:semiHidden="1" w:unhideWhenUsed="1"/>
-    <w:lsdException w:name="Subtitle" w:uiPriority="11" w:qFormat="1"/>
-    <w:lsdException w:name="Salutation" w:semiHidden="1" w:unhideWhenUsed="1"/>
-    <w:lsdException w:name="Date" w:semiHidden="1" w:unhideWhenUsed="1"/>
-    <w:lsdException w:name="Body Text First Indent" w:semiHidden="1" w:unhideWhenUsed="1"/>
-    <w:lsdException w:name="Body Text First Indent 2" w:semiHidden="1" w:unhideWhenUsed="1"/>
-    <w:lsdException w:name="Note Heading" w:semiHidden="1" w:unhideWhenUsed="1"/>
-    <w:lsdException w:name="Body Text 2" w:semiHidden="1" w:unhideWhenUsed="1"/>
-    <w:lsdException w:name="Body Text 3" w:semiHidden="1" w:unhideWhenUsed="1"/>
-    <w:lsdException w:name="Body Text Indent 2" w:semiHidden="1" w:unhideWhenUsed="1"/>
-    <w:lsdException w:name="Body Text Indent 3" w:semiHidden="1" w:unhideWhenUsed="1"/>
-    <w:lsdException w:name="Block Text" w:semiHidden="1" w:unhideWhenUsed="1"/>
-    <w:lsdException w:name="Hyperlink" w:semiHidden="1" w:unhideWhenUsed="1"/>
-    <w:lsdException w:name="FollowedHyperlink" w:semiHidden="1" w:unhideWhenUsed="1"/>
-    <w:lsdException w:name="Strong" w:uiPriority="22" w:qFormat="1"/>
-    <w:lsdException w:name="Emphasis" w:uiPriority="20" w:qFormat="1"/>
-    <w:lsdException w:name="Document Map" w:semiHidden="1" w:unhideWhenUsed="1"/>
-    <w:lsdException w:name="Plain Text" w:semiHidden="1" w:unhideWhenUsed="1"/>
-    <w:lsdException w:name="E-mail Signature" w:semiHidden="1" w:unhideWhenUsed="1"/>
-    <w:lsdException w:name="HTML Top of Form" w:semiHidden="1" w:unhideWhenUsed="1"/>
-    <w:lsdException w:name="HTML Bottom of Form" w:semiHidden="1" w:unhideWhenUsed="1"/>
-    <w:lsdException w:name="Normal (Web)" w:semiHidden="1" w:unhideWhenUsed="1"/>
-    <w:lsdException w:name="HTML Acronym" w:semiHidden="1" w:unhideWhenUsed="1"/>
-    <w:lsdException w:name="HTML Address" w:semiHidden="1" w:unhideWhenUsed="1"/>
-    <w:lsdException w:name="HTML Cite" w:semiHidden="1" w:unhideWhenUsed="1"/>
-    <w:lsdException w:name="HTML Code" w:semiHidden="1" w:unhideWhenUsed="1"/>
-    <w:lsdException w:name="HTML Definition" w:semiHidden="1" w:unhideWhenUsed="1"/>
-    <w:lsdException w:name="HTML Keyboard" w:semiHidden="1" w:unhideWhenUsed="1"/>
-    <w:lsdException w:name="HTML Preformatted" w:semiHidden="1" w:unhideWhenUsed="1"/>
-    <w:lsdException w:name="HTML Sample" w:semiHidden="1" w:unhideWhenUsed="1"/>
-    <w:lsdException w:name="HTML Typewriter" w:semiHidden="1" w:unhideWhenUsed="1"/>
-    <w:lsdException w:name="HTML Variable" w:semiHidden="1" w:unhideWhenUsed="1"/>
-    <w:lsdException w:name="Normal Table" w:semiHidden="1" w:unhideWhenUsed="1"/>
-    <w:lsdException w:name="annotation subject" w:semiHidden="1" w:unhideWhenUsed="1"/>
-    <w:lsdException w:name="No List" w:semiHidden="1" w:unhideWhenUsed="1"/>
-    <w:lsdException w:name="Outline List 1" w:semiHidden="1" w:unhideWhenUsed="1"/>
-    <w:lsdException w:name="Outline List 2" w:semiHidden="1" w:unhideWhenUsed="1"/>
-    <w:lsdException w:name="Outline List 3" w:semiHidden="1" w:unhideWhenUsed="1"/>
-    <w:lsdException w:name="Table Simple 1" w:semiHidden="1" w:unhideWhenUsed="1"/>
-    <w:lsdException w:name="Table Simple 2" w:semiHidden="1" w:unhideWhenUsed="1"/>
-    <w:lsdException w:name="Table Simple 3" w:semiHidden="1" w:unhideWhenUsed="1"/>
-    <w:lsdException w:name="Table Classic 1" w:semiHidden="1" w:unhideWhenUsed="1"/>
-    <w:lsdException w:name="Table Classic 2" w:semiHidden="1" w:unhideWhenUsed="1"/>
-    <w:lsdException w:name="Table Classic 3" w:semiHidden="1" w:unhideWhenUsed="1"/>
-    <w:lsdException w:name="Table Classic 4" w:semiHidden="1" w:unhideWhenUsed="1"/>
-    <w:lsdException w:name="Table Colorful 1" w:semiHidden="1" w:unhideWhenUsed="1"/>
-    <w:lsdException w:name="Table Colorful 2" w:semiHidden="1" w:unhideWhenUsed="1"/>
-    <w:lsdException w:name="Table Colorful 3" w:semiHidden="1" w:unhideWhenUsed="1"/>
-    <w:lsdException w:name="Table Columns 1" w:semiHidden="1" w:unhideWhenUsed="1"/>
-    <w:lsdException w:name="Table Columns 2" w:semiHidden="1" w:unhideWhenUsed="1"/>
-    <w:lsdException w:name="Table Columns 3" w:semiHidden="1" w:unhideWhenUsed="1"/>
-    <w:lsdException w:name="Table Columns 4" w:semiHidden="1" w:unhideWhenUsed="1"/>
-    <w:lsdException w:name="Table Columns 5" w:semiHidden="1" w:unhideWhenUsed="1"/>
-    <w:lsdException w:name="Table Grid 1" w:semiHidden="1" w:unhideWhenUsed="1"/>
-    <w:lsdException w:name="Table Grid 2" w:semiHidden="1" w:unhideWhenUsed="1"/>
-    <w:lsdException w:name="Table Grid 3" w:semiHidden="1" w:unhideWhenUsed="1"/>
-    <w:lsdException w:name="Table Grid 4" w:semiHidden="1" w:unhideWhenUsed="1"/>
-    <w:lsdException w:name="Table Grid 5" w:semiHidden="1" w:unhideWhenUsed="1"/>
-    <w:lsdException w:name="Table Grid 6" w:semiHidden="1" w:unhideWhenUsed="1"/>
-    <w:lsdException w:name="Table Grid 7" w:semiHidden="1" w:unhideWhenUsed="1"/>
-    <w:lsdException w:name="Table Grid 8" w:semiHidden="1" w:unhideWhenUsed="1"/>
-    <w:lsdException w:name="Table List 1" w:semiHidden="1" w:unhideWhenUsed="1"/>
-    <w:lsdException w:name="Table List 2" w:semiHidden="1" w:unhideWhenUsed="1"/>
-    <w:lsdException w:name="Table List 3" w:semiHidden="1" w:unhideWhenUsed="1"/>
-    <w:lsdException w:name="Table List 4" w:semiHidden="1" w:unhideWhenUsed="1"/>
-    <w:lsdException w:name="Table List 5" w:semiHidden="1" w:unhideWhenUsed="1"/>
-    <w:lsdException w:name="Table List 6" w:semiHidden="1" w:unhideWhenUsed="1"/>
-    <w:lsdException w:name="Table List 7" w:semiHidden="1" w:unhideWhenUsed="1"/>
-    <w:lsdException w:name="Table List 8" w:semiHidden="1" w:unhideWhenUsed="1"/>
-    <w:lsdException w:name="Table 3D effects 1" w:semiHidden="1" w:unhideWhenUsed="1"/>
-    <w:lsdException w:name="Table 3D effects 2" w:semiHidden="1" w:unhideWhenUsed="1"/>
-    <w:lsdException w:name="Table 3D effects 3" w:semiHidden="1" w:unhideWhenUsed="1"/>
-    <w:lsdException w:name="Table Contemporary" w:semiHidden="1" w:unhideWhenUsed="1"/>
-    <w:lsdException w:name="Table Elegant" w:semiHidden="1" w:unhideWhenUsed="1"/>
-    <w:lsdException w:name="Table Professional" w:semiHidden="1" w:unhideWhenUsed="1"/>
-    <w:lsdException w:name="Table Subtle 1" w:semiHidden="1" w:unhideWhenUsed="1"/>
-    <w:lsdException w:name="Table Subtle 2" w:semiHidden="1" w:unhideWhenUsed="1"/>
-    <w:lsdException w:name="Table Web 1" w:semiHidden="1" w:unhideWhenUsed="1"/>
-    <w:lsdException w:name="Table Web 2" w:semiHidden="1" w:unhideWhenUsed="1"/>
-    <w:lsdException w:name="Table Web 3" w:semiHidden="1" w:unhideWhenUsed="1"/>
-    <w:lsdException w:name="Balloon Text" w:semiHidden="1" w:unhideWhenUsed="1"/>
-    <w:lsdException w:name="Table Grid" w:uiPriority="39"/>
-    <w:lsdException w:name="Table Theme" w:semiHidden="1" w:unhideWhenUsed="1"/>
-    <w:lsdException w:name="Placeholder Text" w:semiHidden="1"/>
-    <w:lsdException w:name="No Spacing" w:uiPriority="1" w:qFormat="1"/>
-    <w:lsdException w:name="Light Shading" w:uiPriority="60"/>
-    <w:lsdException w:name="Light List" w:uiPriority="61"/>
-    <w:lsdException w:name="Light Grid" w:uiPriority="62"/>
-    <w:lsdException w:name="Medium Shading 1" w:uiPriority="63"/>
-    <w:lsdException w:name="Medium Shading 2" w:uiPriority="64"/>
-    <w:lsdException w:name="Medium List 1" w:uiPriority="65"/>
-    <w:lsdException w:name="Medium List 2" w:uiPriority="66"/>
-    <w:lsdException w:name="Medium Grid 1" w:uiPriority="67"/>
-    <w:lsdException w:name="Medium Grid 2" w:uiPriority="68"/>
-    <w:lsdException w:name="Medium Grid 3" w:uiPriority="69"/>
-    <w:lsdException w:name="Dark List" w:uiPriority="70"/>
-    <w:lsdException w:name="Colorful Shading" w:uiPriority="71"/>
-    <w:lsdException w:name="Colorful List" w:uiPriority="72"/>
-    <w:lsdException w:name="Colorful Grid" w:uiPriority="73"/>
-    <w:lsdException w:name="Light Shading Accent 1" w:uiPriority="60"/>
-    <w:lsdException w:name="Light List Accent 1" w:uiPriority="61"/>
-    <w:lsdException w:name="Light Grid Accent 1" w:uiPriority="62"/>
-    <w:lsdException w:name="Medium Shading 1 Accent 1" w:uiPriority="63"/>
-    <w:lsdException w:name="Medium Shading 2 Accent 1" w:uiPriority="64"/>
-    <w:lsdException w:name="Medium List 1 Accent 1" w:uiPriority="65"/>
-    <w:lsdException w:name="Revision" w:semiHidden="1"/>
-    <w:lsdException w:name="List Paragraph" w:uiPriority="34" w:qFormat="1"/>
-    <w:lsdException w:name="Quote" w:uiPriority="29" w:qFormat="1"/>
-    <w:lsdException w:name="Intense Quote" w:uiPriority="30" w:qFormat="1"/>
-    <w:lsdException w:name="Medium List 2 Accent 1" w:uiPriority="66"/>
-    <w:lsdException w:name="Medium Grid 1 Accent 1" w:uiPriority="67"/>
-    <w:lsdException w:name="Medium Grid 2 Accent 1" w:uiPriority="68"/>
-    <w:lsdException w:name="Medium Grid 3 Accent 1" w:uiPriority="69"/>
-    <w:lsdException w:name="Dark List Accent 1" w:uiPriority="70"/>
-    <w:lsdException w:name="Colorful Shading Accent 1" w:uiPriority="71"/>
-    <w:lsdException w:name="Colorful List Accent 1" w:uiPriority="72"/>
-    <w:lsdException w:name="Colorful Grid Accent 1" w:uiPriority="73"/>
-    <w:lsdException w:name="Light Shading Accent 2" w:uiPriority="60"/>
-    <w:lsdException w:name="Light List Accent 2" w:uiPriority="61"/>
-    <w:lsdException w:name="Light Grid Accent 2" w:uiPriority="62"/>
-    <w:lsdException w:name="Medium Shading 1 Accent 2" w:uiPriority="63"/>
-    <w:lsdException w:name="Medium Shading 2 Accent 2" w:uiPriority="64"/>
-    <w:lsdException w:name="Medium List 1 Accent 2" w:uiPriority="65"/>
-    <w:lsdException w:name="Medium List 2 Accent 2" w:uiPriority="66"/>
-    <w:lsdException w:name="Medium Grid 1 Accent 2" w:uiPriority="67"/>
-    <w:lsdException w:name="Medium Grid 2 Accent 2" w:uiPriority="68"/>
-    <w:lsdException w:name="Medium Grid 3 Accent 2" w:uiPriority="69"/>
-    <w:lsdException w:name="Dark List Accent 2" w:uiPriority="70"/>
-    <w:lsdException w:name="Colorful Shading Accent 2" w:uiPriority="71"/>
-    <w:lsdException w:name="Colorful List Accent 2" w:uiPriority="72"/>
-    <w:lsdException w:name="Colorful Grid Accent 2" w:uiPriority="73"/>
-    <w:lsdException w:name="Light Shading Accent 3" w:uiPriority="60"/>
-    <w:lsdException w:name="Light List Accent 3" w:uiPriority="61"/>
-    <w:lsdException w:name="Light Grid Accent 3" w:uiPriority="62"/>
-    <w:lsdException w:name="Medium Shading 1 Accent 3" w:uiPriority="63"/>
-    <w:lsdException w:name="Medium Shading 2 Accent 3" w:uiPriority="64"/>
-    <w:lsdException w:name="Medium List 1 Accent 3" w:uiPriority="65"/>
-    <w:lsdException w:name="Medium List 2 Accent 3" w:uiPriority="66"/>
-    <w:lsdException w:name="Medium Grid 1 Accent 3" w:uiPriority="67"/>
-    <w:lsdException w:name="Medium Grid 2 Accent 3" w:uiPriority="68"/>
-    <w:lsdException w:name="Medium Grid 3 Accent 3" w:uiPriority="69"/>
-    <w:lsdException w:name="Dark List Accent 3" w:uiPriority="70"/>
-    <w:lsdException w:name="Colorful Shading Accent 3" w:uiPriority="71"/>
-    <w:lsdException w:name="Colorful List Accent 3" w:uiPriority="72"/>
-    <w:lsdException w:name="Colorful Grid Accent 3" w:uiPriority="73"/>
-    <w:lsdException w:name="Light Shading Accent 4" w:uiPriority="60"/>
-    <w:lsdException w:name="Light List Accent 4" w:uiPriority="61"/>
-    <w:lsdException w:name="Light Grid Accent 4" w:uiPriority="62"/>
-    <w:lsdException w:name="Medium Shading 1 Accent 4" w:uiPriority="63"/>
-    <w:lsdException w:name="Medium Shading 2 Accent 4" w:uiPriority="64"/>
-    <w:lsdException w:name="Medium List 1 Accent 4" w:uiPriority="65"/>
-    <w:lsdException w:name="Medium List 2 Accent 4" w:uiPriority="66"/>
-    <w:lsdException w:name="Medium Grid 1 Accent 4" w:uiPriority="67"/>
-    <w:lsdException w:name="Medium Grid 2 Accent 4" w:uiPriority="68"/>
-    <w:lsdException w:name="Medium Grid 3 Accent 4" w:uiPriority="69"/>
-    <w:lsdException w:name="Dark List Accent 4" w:uiPriority="70"/>
-    <w:lsdException w:name="Colorful Shading Accent 4" w:uiPriority="71"/>
-    <w:lsdException w:name="Colorful List Accent 4" w:uiPriority="72"/>
-    <w:lsdException w:name="Colorful Grid Accent 4" w:uiPriority="73"/>
-    <w:lsdException w:name="Light Shading Accent 5" w:uiPriority="60"/>
-    <w:lsdException w:name="Light List Accent 5" w:uiPriority="61"/>
-    <w:lsdException w:name="Light Grid Accent 5" w:uiPriority="62"/>
-    <w:lsdException w:name="Medium Shading 1 Accent 5" w:uiPriority="63"/>
-    <w:lsdException w:name="Medium Shading 2 Accent 5" w:uiPriority="64"/>
-    <w:lsdException w:name="Medium List 1 Accent 5" w:uiPriority="65"/>
-    <w:lsdException w:name="Medium List 2 Accent 5" w:uiPriority="66"/>
-    <w:lsdException w:name="Medium Grid 1 Accent 5" w:uiPriority="67"/>
-    <w:lsdException w:name="Medium Grid 2 Accent 5" w:uiPriority="68"/>
-    <w:lsdException w:name="Medium Grid 3 Accent 5" w:uiPriority="69"/>
-    <w:lsdException w:name="Dark List Accent 5" w:uiPriority="70"/>
-    <w:lsdException w:name="Colorful Shading Accent 5" w:uiPriority="71"/>
-    <w:lsdException w:name="Colorful List Accent 5" w:uiPriority="72"/>
-    <w:lsdException w:name="Colorful Grid Accent 5" w:uiPriority="73"/>
-    <w:lsdException w:name="Light Shading Accent 6" w:uiPriority="60"/>
-    <w:lsdException w:name="Light List Accent 6" w:uiPriority="61"/>
-    <w:lsdException w:name="Light Grid Accent 6" w:uiPriority="62"/>
-    <w:lsdException w:name="Medium Shading 1 Accent 6" w:uiPriority="63"/>
-    <w:lsdException w:name="Medium Shading 2 Accent 6" w:uiPriority="64"/>
-    <w:lsdException w:name="Medium List 1 Accent 6" w:uiPriority="65"/>
-    <w:lsdException w:name="Medium List 2 Accent 6" w:uiPriority="66"/>
-    <w:lsdException w:name="Medium Grid 1 Accent 6" w:uiPriority="67"/>
-    <w:lsdException w:name="Medium Grid 2 Accent 6" w:uiPriority="68"/>
-    <w:lsdException w:name="Medium Grid 3 Accent 6" w:uiPriority="69"/>
-    <w:lsdException w:name="Dark List Accent 6" w:uiPriority="70"/>
-    <w:lsdException w:name="Colorful Shading Accent 6" w:uiPriority="71"/>
-    <w:lsdException w:name="Colorful List Accent 6" w:uiPriority="72"/>
-    <w:lsdException w:name="Colorful Grid Accent 6" w:uiPriority="73"/>
-    <w:lsdException w:name="Subtle Emphasis" w:uiPriority="19" w:qFormat="1"/>
-    <w:lsdException w:name="Intense Emphasis" w:uiPriority="21" w:qFormat="1"/>
-    <w:lsdException w:name="Subtle Reference" w:uiPriority="31" w:qFormat="1"/>
-    <w:lsdException w:name="Intense Reference" w:uiPriority="32" w:qFormat="1"/>
-    <w:lsdException w:name="Book Title" w:uiPriority="33" w:qFormat="1"/>
-    <w:lsdException w:name="Bibliography" w:semiHidden="1" w:uiPriority="37" w:unhideWhenUsed="1"/>
-    <w:lsdException w:name="TOC Heading" w:semiHidden="1" w:uiPriority="39" w:unhideWhenUsed="1" w:qFormat="1"/>
-    <w:lsdException w:name="Plain Table 1" w:uiPriority="41"/>
-    <w:lsdException w:name="Plain Table 2" w:uiPriority="42"/>
-    <w:lsdException w:name="Plain Table 3" w:uiPriority="43"/>
-    <w:lsdException w:name="Plain Table 4" w:uiPriority="44"/>
-    <w:lsdException w:name="Plain Table 5" w:uiPriority="45"/>
-    <w:lsdException w:name="Grid Table Light" w:uiPriority="40"/>
-    <w:lsdException w:name="Grid Table 1 Light" w:uiPriority="46"/>
-    <w:lsdException w:name="Grid Table 2" w:uiPriority="47"/>
-    <w:lsdException w:name="Grid Table 3" w:uiPriority="48"/>
-    <w:lsdException w:name="Grid Table 4" w:uiPriority="49"/>
-    <w:lsdException w:name="Grid Table 5 Dark" w:uiPriority="50"/>
-    <w:lsdException w:name="Grid Table 6 Colorful" w:uiPriority="51"/>
-    <w:lsdException w:name="Grid Table 7 Colorful" w:uiPriority="52"/>
-    <w:lsdException w:name="Grid Table 1 Light Accent 1" w:uiPriority="46"/>
-    <w:lsdException w:name="Grid Table 2 Accent 1" w:uiPriority="47"/>
-    <w:lsdException w:name="Grid Table 3 Accent 1" w:uiPriority="48"/>
-    <w:lsdException w:name="Grid Table 4 Accent 1" w:uiPriority="49"/>
-    <w:lsdException w:name="Grid Table 5 Dark Accent 1" w:uiPriority="50"/>
-    <w:lsdException w:name="Grid Table 6 Colorful Accent 1" w:uiPriority="51"/>
-    <w:lsdException w:name="Grid Table 7 Colorful Accent 1" w:uiPriority="52"/>
-    <w:lsdException w:name="Grid Table 1 Light Accent 2" w:uiPriority="46"/>
-    <w:lsdException w:name="Grid Table 2 Accent 2" w:uiPriority="47"/>
-    <w:lsdException w:name="Grid Table 3 Accent 2" w:uiPriority="48"/>
-    <w:lsdException w:name="Grid Table 4 Accent 2" w:uiPriority="49"/>
-    <w:lsdException w:name="Grid Table 5 Dark Accent 2" w:uiPriority="50"/>
-    <w:lsdException w:name="Grid Table 6 Colorful Accent 2" w:uiPriority="51"/>
-    <w:lsdException w:name="Grid Table 7 Colorful Accent 2" w:uiPriority="52"/>
-    <w:lsdException w:name="Grid Table 1 Light Accent 3" w:uiPriority="46"/>
-    <w:lsdException w:name="Grid Table 2 Accent 3" w:uiPriority="47"/>
-    <w:lsdException w:name="Grid Table 3 Accent 3" w:uiPriority="48"/>
-    <w:lsdException w:name="Grid Table 4 Accent 3" w:uiPriority="49"/>
-    <w:lsdException w:name="Grid Table 5 Dark Accent 3" w:uiPriority="50"/>
-    <w:lsdException w:name="Grid Table 6 Colorful Accent 3" w:uiPriority="51"/>
-    <w:lsdException w:name="Grid Table 7 Colorful Accent 3" w:uiPriority="52"/>
-    <w:lsdException w:name="Grid Table 1 Light Accent 4" w:uiPriority="46"/>
-    <w:lsdException w:name="Grid Table 2 Accent 4" w:uiPriority="47"/>
-    <w:lsdException w:name="Grid Table 3 Accent 4" w:uiPriority="48"/>
-    <w:lsdException w:name="Grid Table 4 Accent 4" w:uiPriority="49"/>
-    <w:lsdException w:name="Grid Table 5 Dark Accent 4" w:uiPriority="50"/>
-    <w:lsdException w:name="Grid Table 6 Colorful Accent 4" w:uiPriority="51"/>
-    <w:lsdException w:name="Grid Table 7 Colorful Accent 4" w:uiPriority="52"/>
-    <w:lsdException w:name="Grid Table 1 Light Accent 5" w:uiPriority="46"/>
-    <w:lsdException w:name="Grid Table 2 Accent 5" w:uiPriority="47"/>
-    <w:lsdException w:name="Grid Table 3 Accent 5" w:uiPriority="48"/>
-    <w:lsdException w:name="Grid Table 4 Accent 5" w:uiPriority="49"/>
-    <w:lsdException w:name="Grid Table 5 Dark Accent 5" w:uiPriority="50"/>
-    <w:lsdException w:name="Grid Table 6 Colorful Accent 5" w:uiPriority="51"/>
-    <w:lsdException w:name="Grid Table 7 Colorful Accent 5" w:uiPriority="52"/>
-    <w:lsdException w:name="Grid Table 1 Light Accent 6" w:uiPriority="46"/>
-    <w:lsdException w:name="Grid Table 2 Accent 6" w:uiPriority="47"/>
-    <w:lsdException w:name="Grid Table 3 Accent 6" w:uiPriority="48"/>
-    <w:lsdException w:name="Grid Table 4 Accent 6" w:uiPriority="49"/>
-    <w:lsdException w:name="Grid Table 5 Dark Accent 6" w:uiPriority="50"/>
-    <w:lsdException w:name="Grid Table 6 Colorful Accent 6" w:uiPriority="51"/>
-    <w:lsdException w:name="Grid Table 7 Colorful Accent 6" w:uiPriority="52"/>
-    <w:lsdException w:name="List Table 1 Light" w:uiPriority="46"/>
-    <w:lsdException w:name="List Table 2" w:uiPriority="47"/>
-    <w:lsdException w:name="List Table 3" w:uiPriority="48"/>
-    <w:lsdException w:name="List Table 4" w:uiPriority="49"/>
-    <w:lsdException w:name="List Table 5 Dark" w:uiPriority="50"/>
-    <w:lsdException w:name="List Table 6 Colorful" w:uiPriority="51"/>
-    <w:lsdException w:name="List Table 7 Colorful" w:uiPriority="52"/>
-    <w:lsdException w:name="List Table 1 Light Accent 1" w:uiPriority="46"/>
-    <w:lsdException w:name="List Table 2 Accent 1" w:uiPriority="47"/>
-    <w:lsdException w:name="List Table 3 Accent 1" w:uiPriority="48"/>
-    <w:lsdException w:name="List Table 4 Accent 1" w:uiPriority="49"/>
-    <w:lsdException w:name="List Table 5 Dark Accent 1" w:uiPriority="50"/>
-    <w:lsdException w:name="List Table 6 Colorful Accent 1" w:uiPriority="51"/>
-    <w:lsdException w:name="List Table 7 Colorful Accent 1" w:uiPriority="52"/>
-    <w:lsdException w:name="List Table 1 Light Accent 2" w:uiPriority="46"/>
-    <w:lsdException w:name="List Table 2 Accent 2" w:uiPriority="47"/>
-    <w:lsdException w:name="List Table 3 Accent 2" w:uiPriority="48"/>
-    <w:lsdException w:name="List Table 4 Accent 2" w:uiPriority="49"/>
-    <w:lsdException w:name="List Table 5 Dark Accent 2" w:uiPriority="50"/>
-    <w:lsdException w:name="List Table 6 Colorful Accent 2" w:uiPriority="51"/>
-    <w:lsdException w:name="List Table 7 Colorful Accent 2" w:uiPriority="52"/>
-    <w:lsdException w:name="List Table 1 Light Accent 3" w:uiPriority="46"/>
-    <w:lsdException w:name="List Table 2 Accent 3" w:uiPriority="47"/>
-    <w:lsdException w:name="List Table 3 Accent 3" w:uiPriority="48"/>
-    <w:lsdException w:name="List Table 4 Accent 3" w:uiPriority="49"/>
-    <w:lsdException w:name="List Table 5 Dark Accent 3" w:uiPriority="50"/>
-    <w:lsdException w:name="List Table 6 Colorful Accent 3" w:uiPriority="51"/>
-    <w:lsdException w:name="List Table 7 Colorful Accent 3" w:uiPriority="52"/>
-    <w:lsdException w:name="List Table 1 Light Accent 4" w:uiPriority="46"/>
-    <w:lsdException w:name="List Table 2 Accent 4" w:uiPriority="47"/>
-    <w:lsdException w:name="List Table 3 Accent 4" w:uiPriority="48"/>
-    <w:lsdException w:name="List Table 4 Accent 4" w:uiPriority="49"/>
-    <w:lsdException w:name="List Table 5 Dark Accent 4" w:uiPriority="50"/>
-    <w:lsdException w:name="List Table 6 Colorful Accent 4" w:uiPriority="51"/>
-    <w:lsdException w:name="List Table 7 Colorful Accent 4" w:uiPriority="52"/>
-    <w:lsdException w:name="List Table 1 Light Accent 5" w:uiPriority="46"/>
-    <w:lsdException w:name="List Table 2 Accent 5" w:uiPriority="47"/>
-    <w:lsdException w:name="List Table 3 Accent 5" w:uiPriority="48"/>
-    <w:lsdException w:name="List Table 4 Accent 5" w:uiPriority="49"/>
-    <w:lsdException w:name="List Table 5 Dark Accent 5" w:uiPriority="50"/>
-    <w:lsdException w:name="List Table 6 Colorful Accent 5" w:uiPriority="51"/>
-    <w:lsdException w:name="List Table 7 Colorful Accent 5" w:uiPriority="52"/>
-    <w:lsdException w:name="List Table 1 Light Accent 6" w:uiPriority="46"/>
-    <w:lsdException w:name="List Table 2 Accent 6" w:uiPriority="47"/>
-    <w:lsdException w:name="List Table 3 Accent 6" w:uiPriority="48"/>
-    <w:lsdException w:name="List Table 4 Accent 6" w:uiPriority="49"/>
-    <w:lsdException w:name="List Table 5 Dark Accent 6" w:uiPriority="50"/>
-    <w:lsdException w:name="List Table 6 Colorful Accent 6" w:uiPriority="51"/>
-    <w:lsdException w:name="List Table 7 Colorful Accent 6" w:uiPriority="52"/>
-    <w:lsdException w:name="Mention" w:semiHidden="1" w:unhideWhenUsed="1"/>
-    <w:lsdException w:name="Smart Hyperlink" w:semiHidden="1" w:unhideWhenUsed="1"/>
-    <w:lsdException w:name="Hashtag" w:semiHidden="1" w:unhideWhenUsed="1"/>
-    <w:lsdException w:name="Unresolved Mention" w:semiHidden="1" w:unhideWhenUsed="1"/>
-    <w:lsdException w:name="Smart Link" w:semiHidden="1" w:unhideWhenUsed="1"/>
+  <w:latentStyles w:defLockedState="0" w:defUIPriority="99" w:defSemiHidden="1" w:defUnhideWhenUsed="1" w:defQFormat="0" w:count="267">
+    <w:lsdException w:name="Normal" w:semiHidden="0" w:uiPriority="0" w:unhideWhenUsed="0" w:qFormat="1"/>
+    <w:lsdException w:name="heading 1" w:semiHidden="0" w:uiPriority="9" w:unhideWhenUsed="0" w:qFormat="1"/>
+    <w:lsdException w:name="heading 2" w:uiPriority="9" w:qFormat="1"/>
+    <w:lsdException w:name="heading 3" w:uiPriority="9" w:qFormat="1"/>
+    <w:lsdException w:name="heading 4" w:uiPriority="9" w:qFormat="1"/>
+    <w:lsdException w:name="heading 5" w:uiPriority="9" w:qFormat="1"/>
+    <w:lsdException w:name="heading 6" w:uiPriority="9" w:qFormat="1"/>
+    <w:lsdException w:name="heading 7" w:uiPriority="9" w:qFormat="1"/>
+    <w:lsdException w:name="heading 8" w:uiPriority="9" w:qFormat="1"/>
+    <w:lsdException w:name="heading 9" w:uiPriority="9" w:qFormat="1"/>
+    <w:lsdException w:name="toc 1" w:uiPriority="39"/>
+    <w:lsdException w:name="toc 2" w:uiPriority="39"/>
+    <w:lsdException w:name="toc 3" w:uiPriority="39"/>
+    <w:lsdException w:name="toc 4" w:uiPriority="39"/>
+    <w:lsdException w:name="toc 5" w:uiPriority="39"/>
+    <w:lsdException w:name="toc 6" w:uiPriority="39"/>
+    <w:lsdException w:name="toc 7" w:uiPriority="39"/>
+    <w:lsdException w:name="toc 8" w:uiPriority="39"/>
+    <w:lsdException w:name="toc 9" w:uiPriority="39"/>
+    <w:lsdException w:name="caption" w:uiPriority="35" w:qFormat="1"/>
+    <w:lsdException w:name="Title" w:semiHidden="0" w:uiPriority="10" w:unhideWhenUsed="0" w:qFormat="1"/>
+    <w:lsdException w:name="Default Paragraph Font" w:uiPriority="1"/>
+    <w:lsdException w:name="Subtitle" w:semiHidden="0" w:uiPriority="11" w:unhideWhenUsed="0" w:qFormat="1"/>
+    <w:lsdException w:name="Strong" w:semiHidden="0" w:uiPriority="22" w:unhideWhenUsed="0" w:qFormat="1"/>
+    <w:lsdException w:name="Emphasis" w:semiHidden="0" w:uiPriority="20" w:unhideWhenUsed="0" w:qFormat="1"/>
+    <w:lsdException w:name="Table Grid" w:semiHidden="0" w:uiPriority="39" w:unhideWhenUsed="0"/>
+    <w:lsdException w:name="Placeholder Text" w:unhideWhenUsed="0"/>
+    <w:lsdException w:name="No Spacing" w:semiHidden="0" w:uiPriority="1" w:unhideWhenUsed="0" w:qFormat="1"/>
+    <w:lsdException w:name="Light Shading" w:semiHidden="0" w:uiPriority="60" w:unhideWhenUsed="0"/>
+    <w:lsdException w:name="Light List" w:semiHidden="0" w:uiPriority="61" w:unhideWhenUsed="0"/>
+    <w:lsdException w:name="Light Grid" w:semiHidden="0" w:uiPriority="62" w:unhideWhenUsed="0"/>
+    <w:lsdException w:name="Medium Shading 1" w:semiHidden="0" w:uiPriority="63" w:unhideWhenUsed="0"/>
+    <w:lsdException w:name="Medium Shading 2" w:semiHidden="0" w:uiPriority="64" w:unhideWhenUsed="0"/>
+    <w:lsdException w:name="Medium List 1" w:semiHidden="0" w:uiPriority="65" w:unhideWhenUsed="0"/>
+    <w:lsdException w:name="Medium List 2" w:semiHidden="0" w:uiPriority="66" w:unhideWhenUsed="0"/>
+    <w:lsdException w:name="Medium Grid 1" w:semiHidden="0" w:uiPriority="67" w:unhideWhenUsed="0"/>
+    <w:lsdException w:name="Medium Grid 2" w:semiHidden="0" w:uiPriority="68" w:unhideWhenUsed="0"/>
+    <w:lsdException w:name="Medium Grid 3" w:semiHidden="0" w:uiPriority="69" w:unhideWhenUsed="0"/>
+    <w:lsdException w:name="Dark List" w:semiHidden="0" w:uiPriority="70" w:unhideWhenUsed="0"/>
+    <w:lsdException w:name="Colorful Shading" w:semiHidden="0" w:uiPriority="71" w:unhideWhenUsed="0"/>
+    <w:lsdException w:name="Colorful List" w:semiHidden="0" w:uiPriority="72" w:unhideWhenUsed="0"/>
+    <w:lsdException w:name="Colorful Grid" w:semiHidden="0" w:uiPriority="73" w:unhideWhenUsed="0"/>
+    <w:lsdException w:name="Light Shading Accent 1" w:semiHidden="0" w:uiPriority="60" w:unhideWhenUsed="0"/>
+    <w:lsdException w:name="Light List Accent 1" w:semiHidden="0" w:uiPriority="61" w:unhideWhenUsed="0"/>
+    <w:lsdException w:name="Light Grid Accent 1" w:semiHidden="0" w:uiPriority="62" w:unhideWhenUsed="0"/>
+    <w:lsdException w:name="Medium Shading 1 Accent 1" w:semiHidden="0" w:uiPriority="63" w:unhideWhenUsed="0"/>
+    <w:lsdException w:name="Medium Shading 2 Accent 1" w:semiHidden="0" w:uiPriority="64" w:unhideWhenUsed="0"/>
+    <w:lsdException w:name="Medium List 1 Accent 1" w:semiHidden="0" w:uiPriority="65" w:unhideWhenUsed="0"/>
+    <w:lsdException w:name="Revision" w:unhideWhenUsed="0"/>
+    <w:lsdException w:name="List Paragraph" w:semiHidden="0" w:uiPriority="34" w:unhideWhenUsed="0" w:qFormat="1"/>
+    <w:lsdException w:name="Quote" w:semiHidden="0" w:uiPriority="29" w:unhideWhenUsed="0" w:qFormat="1"/>
+    <w:lsdException w:name="Intense Quote" w:semiHidden="0" w:uiPriority="30" w:unhideWhenUsed="0" w:qFormat="1"/>
+    <w:lsdException w:name="Medium List 2 Accent 1" w:semiHidden="0" w:uiPriority="66" w:unhideWhenUsed="0"/>
+    <w:lsdException w:name="Medium Grid 1 Accent 1" w:semiHidden="0" w:uiPriority="67" w:unhideWhenUsed="0"/>
+    <w:lsdException w:name="Medium Grid 2 Accent 1" w:semiHidden="0" w:uiPriority="68" w:unhideWhenUsed="0"/>
+    <w:lsdException w:name="Medium Grid 3 Accent 1" w:semiHidden="0" w:uiPriority="69" w:unhideWhenUsed="0"/>
+    <w:lsdException w:name="Dark List Accent 1" w:semiHidden="0" w:uiPriority="70" w:unhideWhenUsed="0"/>
+    <w:lsdException w:name="Colorful Shading Accent 1" w:semiHidden="0" w:uiPriority="71" w:unhideWhenUsed="0"/>
+    <w:lsdException w:name="Colorful List Accent 1" w:semiHidden="0" w:uiPriority="72" w:unhideWhenUsed="0"/>
+    <w:lsdException w:name="Colorful Grid Accent 1" w:semiHidden="0" w:uiPriority="73" w:unhideWhenUsed="0"/>
+    <w:lsdException w:name="Light Shading Accent 2" w:semiHidden="0" w:uiPriority="60" w:unhideWhenUsed="0"/>
+    <w:lsdException w:name="Light List Accent 2" w:semiHidden="0" w:uiPriority="61" w:unhideWhenUsed="0"/>
+    <w:lsdException w:name="Light Grid Accent 2" w:semiHidden="0" w:uiPriority="62" w:unhideWhenUsed="0"/>
+    <w:lsdException w:name="Medium Shading 1 Accent 2" w:semiHidden="0" w:uiPriority="63" w:unhideWhenUsed="0"/>
+    <w:lsdException w:name="Medium Shading 2 Accent 2" w:semiHidden="0" w:uiPriority="64" w:unhideWhenUsed="0"/>
+    <w:lsdException w:name="Medium List 1 Accent 2" w:semiHidden="0" w:uiPriority="65" w:unhideWhenUsed="0"/>
+    <w:lsdException w:name="Medium List 2 Accent 2" w:semiHidden="0" w:uiPriority="66" w:unhideWhenUsed="0"/>
+    <w:lsdException w:name="Medium Grid 1 Accent 2" w:semiHidden="0" w:uiPriority="67" w:unhideWhenUsed="0"/>
+    <w:lsdException w:name="Medium Grid 2 Accent 2" w:semiHidden="0" w:uiPriority="68" w:unhideWhenUsed="0"/>
+    <w:lsdException w:name="Medium Grid 3 Accent 2" w:semiHidden="0" w:uiPriority="69" w:unhideWhenUsed="0"/>
+    <w:lsdException w:name="Dark List Accent 2" w:semiHidden="0" w:uiPriority="70" w:unhideWhenUsed="0"/>
+    <w:lsdException w:name="Colorful Shading Accent 2" w:semiHidden="0" w:uiPriority="71" w:unhideWhenUsed="0"/>
+    <w:lsdException w:name="Colorful List Accent 2" w:semiHidden="0" w:uiPriority="72" w:unhideWhenUsed="0"/>
+    <w:lsdException w:name="Colorful Grid Accent 2" w:semiHidden="0" w:uiPriority="73" w:unhideWhenUsed="0"/>
+    <w:lsdException w:name="Light Shading Accent 3" w:semiHidden="0" w:uiPriority="60" w:unhideWhenUsed="0"/>
+    <w:lsdException w:name="Light List Accent 3" w:semiHidden="0" w:uiPriority="61" w:unhideWhenUsed="0"/>
+    <w:lsdException w:name="Light Grid Accent 3" w:semiHidden="0" w:uiPriority="62" w:unhideWhenUsed="0"/>
+    <w:lsdException w:name="Medium Shading 1 Accent 3" w:semiHidden="0" w:uiPriority="63" w:unhideWhenUsed="0"/>
+    <w:lsdException w:name="Medium Shading 2 Accent 3" w:semiHidden="0" w:uiPriority="64" w:unhideWhenUsed="0"/>
+    <w:lsdException w:name="Medium List 1 Accent 3" w:semiHidden="0" w:uiPriority="65" w:unhideWhenUsed="0"/>
+    <w:lsdException w:name="Medium List 2 Accent 3" w:semiHidden="0" w:uiPriority="66" w:unhideWhenUsed="0"/>
+    <w:lsdException w:name="Medium Grid 1 Accent 3" w:semiHidden="0" w:uiPriority="67" w:unhideWhenUsed="0"/>
+    <w:lsdException w:name="Medium Grid 2 Accent 3" w:semiHidden="0" w:uiPriority="68" w:unhideWhenUsed="0"/>
+    <w:lsdException w:name="Medium Grid 3 Accent 3" w:semiHidden="0" w:uiPriority="69" w:unhideWhenUsed="0"/>
+    <w:lsdException w:name="Dark List Accent 3" w:semiHidden="0" w:uiPriority="70" w:unhideWhenUsed="0"/>
+    <w:lsdException w:name="Colorful Shading Accent 3" w:semiHidden="0" w:uiPriority="71" w:unhideWhenUsed="0"/>
+    <w:lsdException w:name="Colorful List Accent 3" w:semiHidden="0" w:uiPriority="72" w:unhideWhenUsed="0"/>
+    <w:lsdException w:name="Colorful Grid Accent 3" w:semiHidden="0" w:uiPriority="73" w:unhideWhenUsed="0"/>
+    <w:lsdException w:name="Light Shading Accent 4" w:semiHidden="0" w:uiPriority="60" w:unhideWhenUsed="0"/>
+    <w:lsdException w:name="Light List Accent 4" w:semiHidden="0" w:uiPriority="61" w:unhideWhenUsed="0"/>
+    <w:lsdException w:name="Light Grid Accent 4" w:semiHidden="0" w:uiPriority="62" w:unhideWhenUsed="0"/>
+    <w:lsdException w:name="Medium Shading 1 Accent 4" w:semiHidden="0" w:uiPriority="63" w:unhideWhenUsed="0"/>
+    <w:lsdException w:name="Medium Shading 2 Accent 4" w:semiHidden="0" w:uiPriority="64" w:unhideWhenUsed="0"/>
+    <w:lsdException w:name="Medium List 1 Accent 4" w:semiHidden="0" w:uiPriority="65" w:unhideWhenUsed="0"/>
+    <w:lsdException w:name="Medium List 2 Accent 4" w:semiHidden="0" w:uiPriority="66" w:unhideWhenUsed="0"/>
+    <w:lsdException w:name="Medium Grid 1 Accent 4" w:semiHidden="0" w:uiPriority="67" w:unhideWhenUsed="0"/>
+    <w:lsdException w:name="Medium Grid 2 Accent 4" w:semiHidden="0" w:uiPriority="68" w:unhideWhenUsed="0"/>
+    <w:lsdException w:name="Medium Grid 3 Accent 4" w:semiHidden="0" w:uiPriority="69" w:unhideWhenUsed="0"/>
+    <w:lsdException w:name="Dark List Accent 4" w:semiHidden="0" w:uiPriority="70" w:unhideWhenUsed="0"/>
+    <w:lsdException w:name="Colorful Shading Accent 4" w:semiHidden="0" w:uiPriority="71" w:unhideWhenUsed="0"/>
+    <w:lsdException w:name="Colorful List Accent 4" w:semiHidden="0" w:uiPriority="72" w:unhideWhenUsed="0"/>
+    <w:lsdException w:name="Colorful Grid Accent 4" w:semiHidden="0" w:uiPriority="73" w:unhideWhenUsed="0"/>
+    <w:lsdException w:name="Light Shading Accent 5" w:semiHidden="0" w:uiPriority="60" w:unhideWhenUsed="0"/>
+    <w:lsdException w:name="Light List Accent 5" w:semiHidden="0" w:uiPriority="61" w:unhideWhenUsed="0"/>
+    <w:lsdException w:name="Light Grid Accent 5" w:semiHidden="0" w:uiPriority="62" w:unhideWhenUsed="0"/>
+    <w:lsdException w:name="Medium Shading 1 Accent 5" w:semiHidden="0" w:uiPriority="63" w:unhideWhenUsed="0"/>
+    <w:lsdException w:name="Medium Shading 2 Accent 5" w:semiHidden="0" w:uiPriority="64" w:unhideWhenUsed="0"/>
+    <w:lsdException w:name="Medium List 1 Accent 5" w:semiHidden="0" w:uiPriority="65" w:unhideWhenUsed="0"/>
+    <w:lsdException w:name="Medium List 2 Accent 5" w:semiHidden="0" w:uiPriority="66" w:unhideWhenUsed="0"/>
+    <w:lsdException w:name="Medium Grid 1 Accent 5" w:semiHidden="0" w:uiPriority="67" w:unhideWhenUsed="0"/>
+    <w:lsdException w:name="Medium Grid 2 Accent 5" w:semiHidden="0" w:uiPriority="68" w:unhideWhenUsed="0"/>
+    <w:lsdException w:name="Medium Grid 3 Accent 5" w:semiHidden="0" w:uiPriority="69" w:unhideWhenUsed="0"/>
+    <w:lsdException w:name="Dark List Accent 5" w:semiHidden="0" w:uiPriority="70" w:unhideWhenUsed="0"/>
+    <w:lsdException w:name="Colorful Shading Accent 5" w:semiHidden="0" w:uiPriority="71" w:unhideWhenUsed="0"/>
+    <w:lsdException w:name="Colorful List Accent 5" w:semiHidden="0" w:uiPriority="72" w:unhideWhenUsed="0"/>
+    <w:lsdException w:name="Colorful Grid Accent 5" w:semiHidden="0" w:uiPriority="73" w:unhideWhenUsed="0"/>
+    <w:lsdException w:name="Light Shading Accent 6" w:semiHidden="0" w:uiPriority="60" w:unhideWhenUsed="0"/>
+    <w:lsdException w:name="Light List Accent 6" w:semiHidden="0" w:uiPriority="61" w:unhideWhenUsed="0"/>
+    <w:lsdException w:name="Light Grid Accent 6" w:semiHidden="0" w:uiPriority="62" w:unhideWhenUsed="0"/>
+    <w:lsdException w:name="Medium Shading 1 Accent 6" w:semiHidden="0" w:uiPriority="63" w:unhideWhenUsed="0"/>
+    <w:lsdException w:name="Medium Shading 2 Accent 6" w:semiHidden="0" w:uiPriority="64" w:unhideWhenUsed="0"/>
+    <w:lsdException w:name="Medium List 1 Accent 6" w:semiHidden="0" w:uiPriority="65" w:unhideWhenUsed="0"/>
+    <w:lsdException w:name="Medium List 2 Accent 6" w:semiHidden="0" w:uiPriority="66" w:unhideWhenUsed="0"/>
+    <w:lsdException w:name="Medium Grid 1 Accent 6" w:semiHidden="0" w:uiPriority="67" w:unhideWhenUsed="0"/>
+    <w:lsdException w:name="Medium Grid 2 Accent 6" w:semiHidden="0" w:uiPriority="68" w:unhideWhenUsed="0"/>
+    <w:lsdException w:name="Medium Grid 3 Accent 6" w:semiHidden="0" w:uiPriority="69" w:unhideWhenUsed="0"/>
+    <w:lsdException w:name="Dark List Accent 6" w:semiHidden="0" w:uiPriority="70" w:unhideWhenUsed="0"/>
+    <w:lsdException w:name="Colorful Shading Accent 6" w:semiHidden="0" w:uiPriority="71" w:unhideWhenUsed="0"/>
+    <w:lsdException w:name="Colorful List Accent 6" w:semiHidden="0" w:uiPriority="72" w:unhideWhenUsed="0"/>
+    <w:lsdException w:name="Colorful Grid Accent 6" w:semiHidden="0" w:uiPriority="73" w:unhideWhenUsed="0"/>
+    <w:lsdException w:name="Subtle Emphasis" w:semiHidden="0" w:uiPriority="19" w:unhideWhenUsed="0" w:qFormat="1"/>
+    <w:lsdException w:name="Intense Emphasis" w:semiHidden="0" w:uiPriority="21" w:unhideWhenUsed="0" w:qFormat="1"/>
+    <w:lsdException w:name="Subtle Reference" w:semiHidden="0" w:uiPriority="31" w:unhideWhenUsed="0" w:qFormat="1"/>
+    <w:lsdException w:name="Intense Reference" w:semiHidden="0" w:uiPriority="32" w:unhideWhenUsed="0" w:qFormat="1"/>
+    <w:lsdException w:name="Book Title" w:semiHidden="0" w:uiPriority="33" w:unhideWhenUsed="0" w:qFormat="1"/>
+    <w:lsdException w:name="Bibliography" w:uiPriority="37"/>
+    <w:lsdException w:name="TOC Heading" w:uiPriority="39" w:qFormat="1"/>
   </w:latentStyles>
   <w:style w:type="paragraph" w:default="1" w:styleId="Normal">
     <w:name w:val="Normal"/>
     <w:qFormat/>
+    <w:rsid w:val="00891F50"/>
     <w:rPr>
       <w:noProof/>
       <w:lang w:val="id-ID"/>
@@ -6662,6 +6775,7 @@
     <w:uiPriority w:val="99"/>
     <w:semiHidden/>
     <w:unhideWhenUsed/>
+    <w:qFormat/>
     <w:tblPr>
       <w:tblInd w:w="0" w:type="dxa"/>
       <w:tblCellMar>
@@ -6734,7 +6848,7 @@
       <w:u w:val="single"/>
     </w:rPr>
   </w:style>
-  <w:style w:type="character" w:styleId="UnresolvedMention">
+  <w:style w:type="character" w:customStyle="1" w:styleId="UnresolvedMention">
     <w:name w:val="Unresolved Mention"/>
     <w:basedOn w:val="DefaultParagraphFont"/>
     <w:uiPriority w:val="99"/>
@@ -6755,6 +6869,7 @@
       <w:spacing w:after="0" w:line="240" w:lineRule="auto"/>
     </w:pPr>
     <w:tblPr>
+      <w:tblInd w:w="0" w:type="dxa"/>
       <w:tblBorders>
         <w:top w:val="single" w:sz="4" w:space="0" w:color="000000" w:themeColor="text1"/>
         <w:left w:val="single" w:sz="4" w:space="0" w:color="000000" w:themeColor="text1"/>
@@ -6763,7 +6878,45 @@
         <w:insideH w:val="single" w:sz="4" w:space="0" w:color="000000" w:themeColor="text1"/>
         <w:insideV w:val="single" w:sz="4" w:space="0" w:color="000000" w:themeColor="text1"/>
       </w:tblBorders>
+      <w:tblCellMar>
+        <w:top w:w="0" w:type="dxa"/>
+        <w:left w:w="108" w:type="dxa"/>
+        <w:bottom w:w="0" w:type="dxa"/>
+        <w:right w:w="108" w:type="dxa"/>
+      </w:tblCellMar>
     </w:tblPr>
+  </w:style>
+  <w:style w:type="paragraph" w:styleId="BalloonText">
+    <w:name w:val="Balloon Text"/>
+    <w:basedOn w:val="Normal"/>
+    <w:link w:val="BalloonTextChar"/>
+    <w:uiPriority w:val="99"/>
+    <w:semiHidden/>
+    <w:unhideWhenUsed/>
+    <w:rsid w:val="001907D8"/>
+    <w:pPr>
+      <w:spacing w:after="0" w:line="240" w:lineRule="auto"/>
+    </w:pPr>
+    <w:rPr>
+      <w:rFonts w:ascii="Tahoma" w:hAnsi="Tahoma" w:cs="Tahoma"/>
+      <w:sz w:val="16"/>
+      <w:szCs w:val="16"/>
+    </w:rPr>
+  </w:style>
+  <w:style w:type="character" w:customStyle="1" w:styleId="BalloonTextChar">
+    <w:name w:val="Balloon Text Char"/>
+    <w:basedOn w:val="DefaultParagraphFont"/>
+    <w:link w:val="BalloonText"/>
+    <w:uiPriority w:val="99"/>
+    <w:semiHidden/>
+    <w:rsid w:val="001907D8"/>
+    <w:rPr>
+      <w:rFonts w:ascii="Tahoma" w:hAnsi="Tahoma" w:cs="Tahoma"/>
+      <w:noProof/>
+      <w:sz w:val="16"/>
+      <w:szCs w:val="16"/>
+      <w:lang w:val="id-ID"/>
+    </w:rPr>
   </w:style>
 </w:styles>
 </file>
@@ -6811,7 +6964,7 @@
     </a:clrScheme>
     <a:fontScheme name="Office">
       <a:majorFont>
-        <a:latin typeface="Calibri Light" panose="020F0302020204030204"/>
+        <a:latin typeface="Calibri Light"/>
         <a:ea typeface=""/>
         <a:cs typeface=""/>
         <a:font script="Jpan" typeface="游ゴシック Light"/>
@@ -6846,7 +6999,7 @@
         <a:font script="Geor" typeface="Sylfaen"/>
       </a:majorFont>
       <a:minorFont>
-        <a:latin typeface="Calibri" panose="020F0502020204030204"/>
+        <a:latin typeface="Calibri"/>
         <a:ea typeface=""/>
         <a:cs typeface=""/>
         <a:font script="Jpan" typeface="游明朝"/>
@@ -7023,7 +7176,7 @@
   <a:extraClrSchemeLst/>
   <a:extLst>
     <a:ext uri="{05A4C25C-085E-4340-85A3-A5531E510DB2}">
-      <thm15:themeFamily xmlns:thm15="http://schemas.microsoft.com/office/thememl/2012/main" name="Office Theme" id="{62F939B6-93AF-4DB8-9C6B-D6C7DFDC589F}" vid="{4A3C46E8-61CC-4603-A589-7422A47A8E4A}"/>
+      <thm15:themeFamily xmlns:thm15="http://schemas.microsoft.com/office/thememl/2012/main" xmlns="" name="Office Theme" id="{62F939B6-93AF-4DB8-9C6B-D6C7DFDC589F}" vid="{4A3C46E8-61CC-4603-A589-7422A47A8E4A}"/>
     </a:ext>
   </a:extLst>
 </a:theme>

</xml_diff>